<commit_message>
Actualización archivo y codigo
Tabla solicitada, ok
</commit_message>
<xml_diff>
--- a/Taller_Regresiones_Beleño_Castellanos_Cely.docx
+++ b/Taller_Regresiones_Beleño_Castellanos_Cely.docx
@@ -204,18 +204,7 @@
           <w:sz w:val="23"/>
           <w:szCs w:val="23"/>
         </w:rPr>
-        <w:t xml:space="preserve">1. </w:t>
-      </w:r>
-      <w:r>
-        <w:rPr>
-          <w:rFonts w:ascii="Times New Roman" w:hAnsi="Times New Roman" w:cs="Times New Roman"/>
-          <w:b/>
-          <w:bCs/>
-          <w:color w:val="000000"/>
-          <w:sz w:val="23"/>
-          <w:szCs w:val="23"/>
-        </w:rPr>
-        <w:t xml:space="preserve">La especificación principal del autor consiste en regresar la proporción de estudiantes que hicieron trampa en el colegio </w:t>
+        <w:t xml:space="preserve">1. La especificación principal del autor consiste en regresar la proporción de estudiantes que hicieron trampa en el colegio </w:t>
       </w:r>
       <w:r>
         <w:rPr>
@@ -303,7 +292,31 @@
           <w:sz w:val="23"/>
           <w:szCs w:val="23"/>
         </w:rPr>
-        <w:t xml:space="preserve">(prop) contra: a) Una dicótoma que toma el valor de uno si hubo corrupción en el municipio </w:t>
+        <w:t>(</w:t>
+      </w:r>
+      <w:proofErr w:type="spellStart"/>
+      <w:r>
+        <w:rPr>
+          <w:rFonts w:ascii="Times New Roman" w:hAnsi="Times New Roman" w:cs="Times New Roman"/>
+          <w:b/>
+          <w:bCs/>
+          <w:color w:val="000000"/>
+          <w:sz w:val="23"/>
+          <w:szCs w:val="23"/>
+        </w:rPr>
+        <w:t>prop</w:t>
+      </w:r>
+      <w:proofErr w:type="spellEnd"/>
+      <w:r>
+        <w:rPr>
+          <w:rFonts w:ascii="Times New Roman" w:hAnsi="Times New Roman" w:cs="Times New Roman"/>
+          <w:b/>
+          <w:bCs/>
+          <w:color w:val="000000"/>
+          <w:sz w:val="23"/>
+          <w:szCs w:val="23"/>
+        </w:rPr>
+        <w:t xml:space="preserve">) contra: a) Una dicótoma que toma el valor de uno si hubo corrupción en el municipio </w:t>
       </w:r>
       <w:r>
         <w:rPr>
@@ -347,7 +360,31 @@
           <w:sz w:val="23"/>
           <w:szCs w:val="23"/>
         </w:rPr>
-        <w:t xml:space="preserve">(Corrupt). </w:t>
+        <w:t>(</w:t>
+      </w:r>
+      <w:proofErr w:type="spellStart"/>
+      <w:r>
+        <w:rPr>
+          <w:rFonts w:ascii="Times New Roman" w:hAnsi="Times New Roman" w:cs="Times New Roman"/>
+          <w:b/>
+          <w:bCs/>
+          <w:color w:val="000000"/>
+          <w:sz w:val="23"/>
+          <w:szCs w:val="23"/>
+        </w:rPr>
+        <w:t>Corrupt</w:t>
+      </w:r>
+      <w:proofErr w:type="spellEnd"/>
+      <w:r>
+        <w:rPr>
+          <w:rFonts w:ascii="Times New Roman" w:hAnsi="Times New Roman" w:cs="Times New Roman"/>
+          <w:b/>
+          <w:bCs/>
+          <w:color w:val="000000"/>
+          <w:sz w:val="23"/>
+          <w:szCs w:val="23"/>
+        </w:rPr>
+        <w:t xml:space="preserve">). </w:t>
       </w:r>
     </w:p>
     <w:p>
@@ -475,7 +512,31 @@
           <w:sz w:val="23"/>
           <w:szCs w:val="23"/>
         </w:rPr>
-        <w:t xml:space="preserve">c) Efectos fijos de colegio (clavedelaescuela). </w:t>
+        <w:t>c) Efectos fijos de colegio (</w:t>
+      </w:r>
+      <w:proofErr w:type="spellStart"/>
+      <w:r>
+        <w:rPr>
+          <w:rFonts w:ascii="Times New Roman" w:hAnsi="Times New Roman" w:cs="Times New Roman"/>
+          <w:b/>
+          <w:bCs/>
+          <w:color w:val="000000"/>
+          <w:sz w:val="23"/>
+          <w:szCs w:val="23"/>
+        </w:rPr>
+        <w:t>clavedelaescuela</w:t>
+      </w:r>
+      <w:proofErr w:type="spellEnd"/>
+      <w:r>
+        <w:rPr>
+          <w:rFonts w:ascii="Times New Roman" w:hAnsi="Times New Roman" w:cs="Times New Roman"/>
+          <w:b/>
+          <w:bCs/>
+          <w:color w:val="000000"/>
+          <w:sz w:val="23"/>
+          <w:szCs w:val="23"/>
+        </w:rPr>
+        <w:t xml:space="preserve">). </w:t>
       </w:r>
     </w:p>
     <w:p>
@@ -506,7 +567,31 @@
           <w:sz w:val="23"/>
           <w:szCs w:val="23"/>
         </w:rPr>
-        <w:t xml:space="preserve">d) Efectos fijos de tiempo (year). </w:t>
+        <w:t>d) Efectos fijos de tiempo (</w:t>
+      </w:r>
+      <w:proofErr w:type="spellStart"/>
+      <w:r>
+        <w:rPr>
+          <w:rFonts w:ascii="Times New Roman" w:hAnsi="Times New Roman" w:cs="Times New Roman"/>
+          <w:b/>
+          <w:bCs/>
+          <w:color w:val="000000"/>
+          <w:sz w:val="23"/>
+          <w:szCs w:val="23"/>
+        </w:rPr>
+        <w:t>year</w:t>
+      </w:r>
+      <w:proofErr w:type="spellEnd"/>
+      <w:r>
+        <w:rPr>
+          <w:rFonts w:ascii="Times New Roman" w:hAnsi="Times New Roman" w:cs="Times New Roman"/>
+          <w:b/>
+          <w:bCs/>
+          <w:color w:val="000000"/>
+          <w:sz w:val="23"/>
+          <w:szCs w:val="23"/>
+        </w:rPr>
+        <w:t xml:space="preserve">). </w:t>
       </w:r>
     </w:p>
     <w:p>
@@ -537,7 +622,31 @@
           <w:sz w:val="23"/>
           <w:szCs w:val="23"/>
         </w:rPr>
-        <w:t xml:space="preserve">e) El grado de los estudiantes (GradoSecundaria). </w:t>
+        <w:t>e) El grado de los estudiantes (</w:t>
+      </w:r>
+      <w:proofErr w:type="spellStart"/>
+      <w:r>
+        <w:rPr>
+          <w:rFonts w:ascii="Times New Roman" w:hAnsi="Times New Roman" w:cs="Times New Roman"/>
+          <w:b/>
+          <w:bCs/>
+          <w:color w:val="000000"/>
+          <w:sz w:val="23"/>
+          <w:szCs w:val="23"/>
+        </w:rPr>
+        <w:t>GradoSecundaria</w:t>
+      </w:r>
+      <w:proofErr w:type="spellEnd"/>
+      <w:r>
+        <w:rPr>
+          <w:rFonts w:ascii="Times New Roman" w:hAnsi="Times New Roman" w:cs="Times New Roman"/>
+          <w:b/>
+          <w:bCs/>
+          <w:color w:val="000000"/>
+          <w:sz w:val="23"/>
+          <w:szCs w:val="23"/>
+        </w:rPr>
+        <w:t xml:space="preserve">). </w:t>
       </w:r>
     </w:p>
     <w:p>
@@ -568,7 +677,31 @@
           <w:sz w:val="23"/>
           <w:szCs w:val="23"/>
         </w:rPr>
-        <w:t xml:space="preserve">f) El partido político activo (PartidoDesf). </w:t>
+        <w:t>f) El partido político activo (</w:t>
+      </w:r>
+      <w:proofErr w:type="spellStart"/>
+      <w:r>
+        <w:rPr>
+          <w:rFonts w:ascii="Times New Roman" w:hAnsi="Times New Roman" w:cs="Times New Roman"/>
+          <w:b/>
+          <w:bCs/>
+          <w:color w:val="000000"/>
+          <w:sz w:val="23"/>
+          <w:szCs w:val="23"/>
+        </w:rPr>
+        <w:t>PartidoDesf</w:t>
+      </w:r>
+      <w:proofErr w:type="spellEnd"/>
+      <w:r>
+        <w:rPr>
+          <w:rFonts w:ascii="Times New Roman" w:hAnsi="Times New Roman" w:cs="Times New Roman"/>
+          <w:b/>
+          <w:bCs/>
+          <w:color w:val="000000"/>
+          <w:sz w:val="23"/>
+          <w:szCs w:val="23"/>
+        </w:rPr>
+        <w:t xml:space="preserve">). </w:t>
       </w:r>
     </w:p>
     <w:p>
@@ -599,7 +732,31 @@
           <w:sz w:val="23"/>
           <w:szCs w:val="23"/>
         </w:rPr>
-        <w:t xml:space="preserve">g) Una dicótoma que toma el valor de uno si el municipio fue auditado en el pasado (AlreadyAudited). </w:t>
+        <w:t>g) Una dicótoma que toma el valor de uno si el municipio fue auditado en el pasado (</w:t>
+      </w:r>
+      <w:proofErr w:type="spellStart"/>
+      <w:r>
+        <w:rPr>
+          <w:rFonts w:ascii="Times New Roman" w:hAnsi="Times New Roman" w:cs="Times New Roman"/>
+          <w:b/>
+          <w:bCs/>
+          <w:color w:val="000000"/>
+          <w:sz w:val="23"/>
+          <w:szCs w:val="23"/>
+        </w:rPr>
+        <w:t>AlreadyAudited</w:t>
+      </w:r>
+      <w:proofErr w:type="spellEnd"/>
+      <w:r>
+        <w:rPr>
+          <w:rFonts w:ascii="Times New Roman" w:hAnsi="Times New Roman" w:cs="Times New Roman"/>
+          <w:b/>
+          <w:bCs/>
+          <w:color w:val="000000"/>
+          <w:sz w:val="23"/>
+          <w:szCs w:val="23"/>
+        </w:rPr>
+        <w:t xml:space="preserve">). </w:t>
       </w:r>
     </w:p>
     <w:p>
@@ -630,18 +787,31 @@
           <w:sz w:val="23"/>
           <w:szCs w:val="23"/>
         </w:rPr>
-        <w:t xml:space="preserve">h) </w:t>
-      </w:r>
-      <w:r>
-        <w:rPr>
-          <w:rFonts w:ascii="Times New Roman" w:hAnsi="Times New Roman" w:cs="Times New Roman"/>
-          <w:b/>
-          <w:bCs/>
-          <w:color w:val="000000"/>
-          <w:sz w:val="23"/>
-          <w:szCs w:val="23"/>
-        </w:rPr>
-        <w:t xml:space="preserve">Una dicótoma que toma el valor de uno si el municipio fue corrupto en el pasado (CorruptPast). </w:t>
+        <w:t>h) Una dicótoma que toma el valor de uno si el municipio fue corrupto en el pasado (</w:t>
+      </w:r>
+      <w:proofErr w:type="spellStart"/>
+      <w:r>
+        <w:rPr>
+          <w:rFonts w:ascii="Times New Roman" w:hAnsi="Times New Roman" w:cs="Times New Roman"/>
+          <w:b/>
+          <w:bCs/>
+          <w:color w:val="000000"/>
+          <w:sz w:val="23"/>
+          <w:szCs w:val="23"/>
+        </w:rPr>
+        <w:t>CorruptPast</w:t>
+      </w:r>
+      <w:proofErr w:type="spellEnd"/>
+      <w:r>
+        <w:rPr>
+          <w:rFonts w:ascii="Times New Roman" w:hAnsi="Times New Roman" w:cs="Times New Roman"/>
+          <w:b/>
+          <w:bCs/>
+          <w:color w:val="000000"/>
+          <w:sz w:val="23"/>
+          <w:szCs w:val="23"/>
+        </w:rPr>
+        <w:t xml:space="preserve">). </w:t>
       </w:r>
     </w:p>
     <w:p>
@@ -833,7 +1003,31 @@
           <w:sz w:val="23"/>
           <w:szCs w:val="23"/>
         </w:rPr>
-        <w:t xml:space="preserve">está alineado con el nacional (MismoPartidoG). </w:t>
+        <w:t>está alineado con el nacional (</w:t>
+      </w:r>
+      <w:proofErr w:type="spellStart"/>
+      <w:r>
+        <w:rPr>
+          <w:rFonts w:ascii="Times New Roman" w:hAnsi="Times New Roman" w:cs="Times New Roman"/>
+          <w:b/>
+          <w:bCs/>
+          <w:color w:val="000000"/>
+          <w:sz w:val="23"/>
+          <w:szCs w:val="23"/>
+        </w:rPr>
+        <w:t>MismoPartidoG</w:t>
+      </w:r>
+      <w:proofErr w:type="spellEnd"/>
+      <w:r>
+        <w:rPr>
+          <w:rFonts w:ascii="Times New Roman" w:hAnsi="Times New Roman" w:cs="Times New Roman"/>
+          <w:b/>
+          <w:bCs/>
+          <w:color w:val="000000"/>
+          <w:sz w:val="23"/>
+          <w:szCs w:val="23"/>
+        </w:rPr>
+        <w:t xml:space="preserve">). </w:t>
       </w:r>
     </w:p>
     <w:p>
@@ -1079,16 +1273,7 @@
               <w:sz w:val="23"/>
               <w:szCs w:val="23"/>
             </w:rPr>
-            <m:t>Corrupt</m:t>
-          </m:r>
-          <m:r>
-            <w:rPr>
-              <w:rFonts w:ascii="Cambria Math" w:hAnsi="Cambria Math" w:cs="Times New Roman"/>
-              <w:color w:val="000000"/>
-              <w:sz w:val="23"/>
-              <w:szCs w:val="23"/>
-            </w:rPr>
-            <m:t>+</m:t>
+            <m:t>Corrupt+</m:t>
           </m:r>
           <m:sSub>
             <m:sSubPr>
@@ -1132,16 +1317,7 @@
               <w:sz w:val="23"/>
               <w:szCs w:val="23"/>
             </w:rPr>
-            <m:t>nPartidoDesf</m:t>
-          </m:r>
-          <m:r>
-            <w:rPr>
-              <w:rFonts w:ascii="Cambria Math" w:hAnsi="Cambria Math" w:cs="Times New Roman"/>
-              <w:color w:val="000000"/>
-              <w:sz w:val="23"/>
-              <w:szCs w:val="23"/>
-            </w:rPr>
-            <m:t>+</m:t>
+            <m:t>nPartidoDesf+</m:t>
           </m:r>
           <m:sSub>
             <m:sSubPr>
@@ -1185,16 +1361,7 @@
               <w:sz w:val="23"/>
               <w:szCs w:val="23"/>
             </w:rPr>
-            <m:t>Auditada</m:t>
-          </m:r>
-          <m:r>
-            <w:rPr>
-              <w:rFonts w:ascii="Cambria Math" w:hAnsi="Cambria Math" w:cs="Times New Roman"/>
-              <w:color w:val="000000"/>
-              <w:sz w:val="23"/>
-              <w:szCs w:val="23"/>
-            </w:rPr>
-            <m:t>+</m:t>
+            <m:t>Auditada+</m:t>
           </m:r>
           <m:sSub>
             <m:sSubPr>
@@ -1238,16 +1405,7 @@
               <w:sz w:val="23"/>
               <w:szCs w:val="23"/>
             </w:rPr>
-            <m:t xml:space="preserve"> CorruptPast</m:t>
-          </m:r>
-          <m:r>
-            <w:rPr>
-              <w:rFonts w:ascii="Cambria Math" w:hAnsi="Cambria Math" w:cs="Times New Roman"/>
-              <w:color w:val="000000"/>
-              <w:sz w:val="23"/>
-              <w:szCs w:val="23"/>
-            </w:rPr>
-            <m:t>+</m:t>
+            <m:t xml:space="preserve"> CorruptPast+</m:t>
           </m:r>
           <m:sSub>
             <m:sSubPr>
@@ -1357,16 +1515,7 @@
                       <w:sz w:val="23"/>
                       <w:szCs w:val="23"/>
                     </w:rPr>
-                    <m:t>MUN</m:t>
-                  </m:r>
-                  <m:r>
-                    <w:rPr>
-                      <w:rFonts w:ascii="Cambria Math" w:hAnsi="Cambria Math" w:cs="Times New Roman"/>
-                      <w:color w:val="000000"/>
-                      <w:sz w:val="23"/>
-                      <w:szCs w:val="23"/>
-                    </w:rPr>
-                    <m:t>9</m:t>
+                    <m:t>MUN9</m:t>
                   </m:r>
                 </m:sub>
               </m:sSub>
@@ -1379,16 +1528,7 @@
               <w:sz w:val="23"/>
               <w:szCs w:val="23"/>
             </w:rPr>
-            <m:t>+</m:t>
-          </m:r>
-          <m:r>
-            <w:rPr>
-              <w:rFonts w:ascii="Cambria Math" w:hAnsi="Cambria Math" w:cs="Times New Roman"/>
-              <w:color w:val="000000"/>
-              <w:sz w:val="23"/>
-              <w:szCs w:val="23"/>
-            </w:rPr>
-            <m:t xml:space="preserve"> </m:t>
+            <m:t xml:space="preserve">+ </m:t>
           </m:r>
           <m:sSub>
             <m:sSubPr>
@@ -1476,16 +1616,7 @@
               <w:sz w:val="23"/>
               <w:szCs w:val="23"/>
             </w:rPr>
-            <m:t>+</m:t>
-          </m:r>
-          <m:r>
-            <w:rPr>
-              <w:rFonts w:ascii="Cambria Math" w:hAnsi="Cambria Math" w:cs="Times New Roman"/>
-              <w:color w:val="000000"/>
-              <w:sz w:val="23"/>
-              <w:szCs w:val="23"/>
-            </w:rPr>
-            <m:t xml:space="preserve"> </m:t>
+            <m:t xml:space="preserve">+ </m:t>
           </m:r>
           <m:sSub>
             <m:sSubPr>
@@ -1529,16 +1660,7 @@
               <w:sz w:val="23"/>
               <w:szCs w:val="23"/>
             </w:rPr>
-            <m:t>MismoPartidoG</m:t>
-          </m:r>
-          <m:r>
-            <w:rPr>
-              <w:rFonts w:ascii="Cambria Math" w:hAnsi="Cambria Math" w:cs="Times New Roman"/>
-              <w:color w:val="000000"/>
-              <w:sz w:val="23"/>
-              <w:szCs w:val="23"/>
-            </w:rPr>
-            <m:t>+</m:t>
+            <m:t>MismoPartidoG+</m:t>
           </m:r>
           <m:sSub>
             <m:sSubPr>
@@ -1773,26 +1895,3064 @@
           <w:sz w:val="23"/>
           <w:szCs w:val="23"/>
         </w:rPr>
-        <w:t>La tabla debe tener el formato de presentación tipo artículo y estar completamente en español. Asegúrense de que esta tabla presente únicamente el coeficiente asociado a la variable de interés – i.e., no presente los coeficientes asociados a los controles, el</w:t>
-      </w:r>
-      <w:r>
-        <w:rPr>
-          <w:b/>
-          <w:bCs/>
-          <w:sz w:val="23"/>
-          <w:szCs w:val="23"/>
-        </w:rPr>
-        <w:t xml:space="preserve"> </w:t>
-      </w:r>
-      <w:r>
-        <w:rPr>
-          <w:b/>
-          <w:bCs/>
-          <w:sz w:val="23"/>
-          <w:szCs w:val="23"/>
-        </w:rPr>
-        <w:t xml:space="preserve">intercepto o los efectos fijos. Debe ser claro, sin embargo, qué es incluido en cada columna. Para esto, pueden seguir el siguiente formato de presentación. </w:t>
-      </w:r>
+        <w:t xml:space="preserve">La tabla debe tener el formato de presentación tipo artículo y estar completamente en español. Asegúrense de que esta tabla presente únicamente el coeficiente asociado a la variable de interés – i.e., no presente los coeficientes asociados a los controles, el intercepto o los efectos fijos. Debe ser claro, sin embargo, qué es incluido en cada columna. Para esto, pueden seguir el siguiente formato de presentación. </w:t>
+      </w:r>
+    </w:p>
+    <w:p>
+      <w:pPr>
+        <w:pStyle w:val="Default"/>
+        <w:jc w:val="both"/>
+        <w:rPr>
+          <w:b/>
+          <w:bCs/>
+          <w:sz w:val="23"/>
+          <w:szCs w:val="23"/>
+        </w:rPr>
+      </w:pPr>
+    </w:p>
+    <w:tbl>
+      <w:tblPr>
+        <w:tblW w:w="0" w:type="auto"/>
+        <w:jc w:val="center"/>
+        <w:tblLayout w:type="fixed"/>
+        <w:tblCellMar>
+          <w:left w:w="75" w:type="dxa"/>
+          <w:right w:w="75" w:type="dxa"/>
+        </w:tblCellMar>
+        <w:tblLook w:val="0000" w:firstRow="0" w:lastRow="0" w:firstColumn="0" w:lastColumn="0" w:noHBand="0" w:noVBand="0"/>
+      </w:tblPr>
+      <w:tblGrid>
+        <w:gridCol w:w="2955"/>
+        <w:gridCol w:w="1440"/>
+        <w:gridCol w:w="1440"/>
+        <w:gridCol w:w="1584"/>
+        <w:gridCol w:w="1440"/>
+      </w:tblGrid>
+      <w:tr>
+        <w:tblPrEx>
+          <w:tblCellMar>
+            <w:top w:w="0" w:type="dxa"/>
+            <w:bottom w:w="0" w:type="dxa"/>
+          </w:tblCellMar>
+        </w:tblPrEx>
+        <w:trPr>
+          <w:jc w:val="center"/>
+        </w:trPr>
+        <w:tc>
+          <w:tcPr>
+            <w:tcW w:w="2955" w:type="dxa"/>
+            <w:tcBorders>
+              <w:top w:val="single" w:sz="6" w:space="0" w:color="auto"/>
+              <w:left w:val="nil"/>
+              <w:bottom w:val="nil"/>
+              <w:right w:val="nil"/>
+            </w:tcBorders>
+          </w:tcPr>
+          <w:p>
+            <w:pPr>
+              <w:widowControl w:val="0"/>
+              <w:autoSpaceDE w:val="0"/>
+              <w:autoSpaceDN w:val="0"/>
+              <w:adjustRightInd w:val="0"/>
+              <w:spacing w:line="240" w:lineRule="auto"/>
+              <w:rPr>
+                <w:rFonts w:ascii="Times New Roman" w:hAnsi="Times New Roman"/>
+                <w:sz w:val="24"/>
+                <w:szCs w:val="24"/>
+              </w:rPr>
+            </w:pPr>
+          </w:p>
+        </w:tc>
+        <w:tc>
+          <w:tcPr>
+            <w:tcW w:w="1440" w:type="dxa"/>
+            <w:tcBorders>
+              <w:top w:val="single" w:sz="6" w:space="0" w:color="auto"/>
+              <w:left w:val="nil"/>
+              <w:bottom w:val="nil"/>
+              <w:right w:val="nil"/>
+            </w:tcBorders>
+          </w:tcPr>
+          <w:p>
+            <w:pPr>
+              <w:widowControl w:val="0"/>
+              <w:autoSpaceDE w:val="0"/>
+              <w:autoSpaceDN w:val="0"/>
+              <w:adjustRightInd w:val="0"/>
+              <w:spacing w:line="240" w:lineRule="auto"/>
+              <w:jc w:val="center"/>
+              <w:rPr>
+                <w:rFonts w:ascii="Times New Roman" w:hAnsi="Times New Roman"/>
+                <w:sz w:val="24"/>
+                <w:szCs w:val="24"/>
+              </w:rPr>
+            </w:pPr>
+            <w:r>
+              <w:rPr>
+                <w:rFonts w:ascii="Times New Roman" w:hAnsi="Times New Roman"/>
+                <w:sz w:val="24"/>
+                <w:szCs w:val="24"/>
+              </w:rPr>
+              <w:t>(1)</w:t>
+            </w:r>
+          </w:p>
+        </w:tc>
+        <w:tc>
+          <w:tcPr>
+            <w:tcW w:w="1440" w:type="dxa"/>
+            <w:tcBorders>
+              <w:top w:val="single" w:sz="6" w:space="0" w:color="auto"/>
+              <w:left w:val="nil"/>
+              <w:bottom w:val="nil"/>
+              <w:right w:val="nil"/>
+            </w:tcBorders>
+          </w:tcPr>
+          <w:p>
+            <w:pPr>
+              <w:widowControl w:val="0"/>
+              <w:autoSpaceDE w:val="0"/>
+              <w:autoSpaceDN w:val="0"/>
+              <w:adjustRightInd w:val="0"/>
+              <w:spacing w:line="240" w:lineRule="auto"/>
+              <w:jc w:val="center"/>
+              <w:rPr>
+                <w:rFonts w:ascii="Times New Roman" w:hAnsi="Times New Roman"/>
+                <w:sz w:val="24"/>
+                <w:szCs w:val="24"/>
+              </w:rPr>
+            </w:pPr>
+            <w:r>
+              <w:rPr>
+                <w:rFonts w:ascii="Times New Roman" w:hAnsi="Times New Roman"/>
+                <w:sz w:val="24"/>
+                <w:szCs w:val="24"/>
+              </w:rPr>
+              <w:t>(2)</w:t>
+            </w:r>
+          </w:p>
+        </w:tc>
+        <w:tc>
+          <w:tcPr>
+            <w:tcW w:w="1584" w:type="dxa"/>
+            <w:tcBorders>
+              <w:top w:val="single" w:sz="6" w:space="0" w:color="auto"/>
+              <w:left w:val="nil"/>
+              <w:bottom w:val="nil"/>
+              <w:right w:val="nil"/>
+            </w:tcBorders>
+          </w:tcPr>
+          <w:p>
+            <w:pPr>
+              <w:widowControl w:val="0"/>
+              <w:autoSpaceDE w:val="0"/>
+              <w:autoSpaceDN w:val="0"/>
+              <w:adjustRightInd w:val="0"/>
+              <w:spacing w:line="240" w:lineRule="auto"/>
+              <w:jc w:val="center"/>
+              <w:rPr>
+                <w:rFonts w:ascii="Times New Roman" w:hAnsi="Times New Roman"/>
+                <w:sz w:val="24"/>
+                <w:szCs w:val="24"/>
+              </w:rPr>
+            </w:pPr>
+            <w:r>
+              <w:rPr>
+                <w:rFonts w:ascii="Times New Roman" w:hAnsi="Times New Roman"/>
+                <w:sz w:val="24"/>
+                <w:szCs w:val="24"/>
+              </w:rPr>
+              <w:t>(3)</w:t>
+            </w:r>
+          </w:p>
+        </w:tc>
+        <w:tc>
+          <w:tcPr>
+            <w:tcW w:w="1440" w:type="dxa"/>
+            <w:tcBorders>
+              <w:top w:val="single" w:sz="6" w:space="0" w:color="auto"/>
+              <w:left w:val="nil"/>
+              <w:bottom w:val="nil"/>
+              <w:right w:val="nil"/>
+            </w:tcBorders>
+          </w:tcPr>
+          <w:p>
+            <w:pPr>
+              <w:widowControl w:val="0"/>
+              <w:autoSpaceDE w:val="0"/>
+              <w:autoSpaceDN w:val="0"/>
+              <w:adjustRightInd w:val="0"/>
+              <w:spacing w:line="240" w:lineRule="auto"/>
+              <w:jc w:val="center"/>
+              <w:rPr>
+                <w:rFonts w:ascii="Times New Roman" w:hAnsi="Times New Roman"/>
+                <w:sz w:val="24"/>
+                <w:szCs w:val="24"/>
+              </w:rPr>
+            </w:pPr>
+            <w:r>
+              <w:rPr>
+                <w:rFonts w:ascii="Times New Roman" w:hAnsi="Times New Roman"/>
+                <w:sz w:val="24"/>
+                <w:szCs w:val="24"/>
+              </w:rPr>
+              <w:t>(4)</w:t>
+            </w:r>
+          </w:p>
+        </w:tc>
+      </w:tr>
+      <w:tr>
+        <w:tblPrEx>
+          <w:tblCellMar>
+            <w:top w:w="0" w:type="dxa"/>
+            <w:bottom w:w="0" w:type="dxa"/>
+          </w:tblCellMar>
+        </w:tblPrEx>
+        <w:trPr>
+          <w:jc w:val="center"/>
+        </w:trPr>
+        <w:tc>
+          <w:tcPr>
+            <w:tcW w:w="2955" w:type="dxa"/>
+            <w:tcBorders>
+              <w:top w:val="nil"/>
+              <w:left w:val="nil"/>
+              <w:bottom w:val="single" w:sz="6" w:space="0" w:color="auto"/>
+              <w:right w:val="nil"/>
+            </w:tcBorders>
+          </w:tcPr>
+          <w:p>
+            <w:pPr>
+              <w:widowControl w:val="0"/>
+              <w:autoSpaceDE w:val="0"/>
+              <w:autoSpaceDN w:val="0"/>
+              <w:adjustRightInd w:val="0"/>
+              <w:spacing w:line="240" w:lineRule="auto"/>
+              <w:rPr>
+                <w:rFonts w:ascii="Times New Roman" w:hAnsi="Times New Roman"/>
+                <w:sz w:val="24"/>
+                <w:szCs w:val="24"/>
+              </w:rPr>
+            </w:pPr>
+            <w:r>
+              <w:rPr>
+                <w:rFonts w:ascii="Times New Roman" w:hAnsi="Times New Roman"/>
+                <w:sz w:val="24"/>
+                <w:szCs w:val="24"/>
+              </w:rPr>
+              <w:t>VARIABLES</w:t>
+            </w:r>
+          </w:p>
+        </w:tc>
+        <w:tc>
+          <w:tcPr>
+            <w:tcW w:w="1440" w:type="dxa"/>
+            <w:tcBorders>
+              <w:top w:val="nil"/>
+              <w:left w:val="nil"/>
+              <w:bottom w:val="single" w:sz="6" w:space="0" w:color="auto"/>
+              <w:right w:val="nil"/>
+            </w:tcBorders>
+          </w:tcPr>
+          <w:p>
+            <w:pPr>
+              <w:widowControl w:val="0"/>
+              <w:autoSpaceDE w:val="0"/>
+              <w:autoSpaceDN w:val="0"/>
+              <w:adjustRightInd w:val="0"/>
+              <w:spacing w:line="240" w:lineRule="auto"/>
+              <w:jc w:val="center"/>
+              <w:rPr>
+                <w:rFonts w:ascii="Times New Roman" w:hAnsi="Times New Roman"/>
+                <w:sz w:val="24"/>
+                <w:szCs w:val="24"/>
+              </w:rPr>
+            </w:pPr>
+            <w:r>
+              <w:rPr>
+                <w:rFonts w:ascii="Times New Roman" w:hAnsi="Times New Roman"/>
+                <w:sz w:val="24"/>
+                <w:szCs w:val="24"/>
+              </w:rPr>
+              <w:t>(a)</w:t>
+            </w:r>
+          </w:p>
+        </w:tc>
+        <w:tc>
+          <w:tcPr>
+            <w:tcW w:w="1440" w:type="dxa"/>
+            <w:tcBorders>
+              <w:top w:val="nil"/>
+              <w:left w:val="nil"/>
+              <w:bottom w:val="single" w:sz="6" w:space="0" w:color="auto"/>
+              <w:right w:val="nil"/>
+            </w:tcBorders>
+          </w:tcPr>
+          <w:p>
+            <w:pPr>
+              <w:widowControl w:val="0"/>
+              <w:autoSpaceDE w:val="0"/>
+              <w:autoSpaceDN w:val="0"/>
+              <w:adjustRightInd w:val="0"/>
+              <w:spacing w:line="240" w:lineRule="auto"/>
+              <w:jc w:val="center"/>
+              <w:rPr>
+                <w:rFonts w:ascii="Times New Roman" w:hAnsi="Times New Roman"/>
+                <w:sz w:val="24"/>
+                <w:szCs w:val="24"/>
+              </w:rPr>
+            </w:pPr>
+            <w:r>
+              <w:rPr>
+                <w:rFonts w:ascii="Times New Roman" w:hAnsi="Times New Roman"/>
+                <w:sz w:val="24"/>
+                <w:szCs w:val="24"/>
+              </w:rPr>
+              <w:t>(b)</w:t>
+            </w:r>
+          </w:p>
+        </w:tc>
+        <w:tc>
+          <w:tcPr>
+            <w:tcW w:w="1584" w:type="dxa"/>
+            <w:tcBorders>
+              <w:top w:val="nil"/>
+              <w:left w:val="nil"/>
+              <w:bottom w:val="single" w:sz="6" w:space="0" w:color="auto"/>
+              <w:right w:val="nil"/>
+            </w:tcBorders>
+          </w:tcPr>
+          <w:p>
+            <w:pPr>
+              <w:widowControl w:val="0"/>
+              <w:autoSpaceDE w:val="0"/>
+              <w:autoSpaceDN w:val="0"/>
+              <w:adjustRightInd w:val="0"/>
+              <w:spacing w:line="240" w:lineRule="auto"/>
+              <w:jc w:val="center"/>
+              <w:rPr>
+                <w:rFonts w:ascii="Times New Roman" w:hAnsi="Times New Roman"/>
+                <w:sz w:val="24"/>
+                <w:szCs w:val="24"/>
+              </w:rPr>
+            </w:pPr>
+            <w:r>
+              <w:rPr>
+                <w:rFonts w:ascii="Times New Roman" w:hAnsi="Times New Roman"/>
+                <w:sz w:val="24"/>
+                <w:szCs w:val="24"/>
+              </w:rPr>
+              <w:t>(c)</w:t>
+            </w:r>
+          </w:p>
+        </w:tc>
+        <w:tc>
+          <w:tcPr>
+            <w:tcW w:w="1440" w:type="dxa"/>
+            <w:tcBorders>
+              <w:top w:val="nil"/>
+              <w:left w:val="nil"/>
+              <w:bottom w:val="single" w:sz="6" w:space="0" w:color="auto"/>
+              <w:right w:val="nil"/>
+            </w:tcBorders>
+          </w:tcPr>
+          <w:p>
+            <w:pPr>
+              <w:widowControl w:val="0"/>
+              <w:autoSpaceDE w:val="0"/>
+              <w:autoSpaceDN w:val="0"/>
+              <w:adjustRightInd w:val="0"/>
+              <w:spacing w:line="240" w:lineRule="auto"/>
+              <w:jc w:val="center"/>
+              <w:rPr>
+                <w:rFonts w:ascii="Times New Roman" w:hAnsi="Times New Roman"/>
+                <w:sz w:val="24"/>
+                <w:szCs w:val="24"/>
+              </w:rPr>
+            </w:pPr>
+            <w:r>
+              <w:rPr>
+                <w:rFonts w:ascii="Times New Roman" w:hAnsi="Times New Roman"/>
+                <w:sz w:val="24"/>
+                <w:szCs w:val="24"/>
+              </w:rPr>
+              <w:t>(d)</w:t>
+            </w:r>
+          </w:p>
+        </w:tc>
+      </w:tr>
+      <w:tr>
+        <w:tblPrEx>
+          <w:tblCellMar>
+            <w:top w:w="0" w:type="dxa"/>
+            <w:bottom w:w="0" w:type="dxa"/>
+          </w:tblCellMar>
+        </w:tblPrEx>
+        <w:trPr>
+          <w:jc w:val="center"/>
+        </w:trPr>
+        <w:tc>
+          <w:tcPr>
+            <w:tcW w:w="2955" w:type="dxa"/>
+            <w:tcBorders>
+              <w:top w:val="nil"/>
+              <w:left w:val="nil"/>
+              <w:bottom w:val="nil"/>
+              <w:right w:val="nil"/>
+            </w:tcBorders>
+          </w:tcPr>
+          <w:p>
+            <w:pPr>
+              <w:widowControl w:val="0"/>
+              <w:autoSpaceDE w:val="0"/>
+              <w:autoSpaceDN w:val="0"/>
+              <w:adjustRightInd w:val="0"/>
+              <w:spacing w:line="240" w:lineRule="auto"/>
+              <w:rPr>
+                <w:rFonts w:ascii="Times New Roman" w:hAnsi="Times New Roman"/>
+                <w:sz w:val="24"/>
+                <w:szCs w:val="24"/>
+              </w:rPr>
+            </w:pPr>
+          </w:p>
+        </w:tc>
+        <w:tc>
+          <w:tcPr>
+            <w:tcW w:w="1440" w:type="dxa"/>
+            <w:tcBorders>
+              <w:top w:val="nil"/>
+              <w:left w:val="nil"/>
+              <w:bottom w:val="nil"/>
+              <w:right w:val="nil"/>
+            </w:tcBorders>
+          </w:tcPr>
+          <w:p>
+            <w:pPr>
+              <w:widowControl w:val="0"/>
+              <w:autoSpaceDE w:val="0"/>
+              <w:autoSpaceDN w:val="0"/>
+              <w:adjustRightInd w:val="0"/>
+              <w:spacing w:line="240" w:lineRule="auto"/>
+              <w:jc w:val="center"/>
+              <w:rPr>
+                <w:rFonts w:ascii="Times New Roman" w:hAnsi="Times New Roman"/>
+                <w:sz w:val="24"/>
+                <w:szCs w:val="24"/>
+              </w:rPr>
+            </w:pPr>
+          </w:p>
+        </w:tc>
+        <w:tc>
+          <w:tcPr>
+            <w:tcW w:w="1440" w:type="dxa"/>
+            <w:tcBorders>
+              <w:top w:val="nil"/>
+              <w:left w:val="nil"/>
+              <w:bottom w:val="nil"/>
+              <w:right w:val="nil"/>
+            </w:tcBorders>
+          </w:tcPr>
+          <w:p>
+            <w:pPr>
+              <w:widowControl w:val="0"/>
+              <w:autoSpaceDE w:val="0"/>
+              <w:autoSpaceDN w:val="0"/>
+              <w:adjustRightInd w:val="0"/>
+              <w:spacing w:line="240" w:lineRule="auto"/>
+              <w:jc w:val="center"/>
+              <w:rPr>
+                <w:rFonts w:ascii="Times New Roman" w:hAnsi="Times New Roman"/>
+                <w:sz w:val="24"/>
+                <w:szCs w:val="24"/>
+              </w:rPr>
+            </w:pPr>
+          </w:p>
+        </w:tc>
+        <w:tc>
+          <w:tcPr>
+            <w:tcW w:w="1584" w:type="dxa"/>
+            <w:tcBorders>
+              <w:top w:val="nil"/>
+              <w:left w:val="nil"/>
+              <w:bottom w:val="nil"/>
+              <w:right w:val="nil"/>
+            </w:tcBorders>
+          </w:tcPr>
+          <w:p>
+            <w:pPr>
+              <w:widowControl w:val="0"/>
+              <w:autoSpaceDE w:val="0"/>
+              <w:autoSpaceDN w:val="0"/>
+              <w:adjustRightInd w:val="0"/>
+              <w:spacing w:line="240" w:lineRule="auto"/>
+              <w:jc w:val="center"/>
+              <w:rPr>
+                <w:rFonts w:ascii="Times New Roman" w:hAnsi="Times New Roman"/>
+                <w:sz w:val="24"/>
+                <w:szCs w:val="24"/>
+              </w:rPr>
+            </w:pPr>
+          </w:p>
+        </w:tc>
+        <w:tc>
+          <w:tcPr>
+            <w:tcW w:w="1440" w:type="dxa"/>
+            <w:tcBorders>
+              <w:top w:val="nil"/>
+              <w:left w:val="nil"/>
+              <w:bottom w:val="nil"/>
+              <w:right w:val="nil"/>
+            </w:tcBorders>
+          </w:tcPr>
+          <w:p>
+            <w:pPr>
+              <w:widowControl w:val="0"/>
+              <w:autoSpaceDE w:val="0"/>
+              <w:autoSpaceDN w:val="0"/>
+              <w:adjustRightInd w:val="0"/>
+              <w:spacing w:line="240" w:lineRule="auto"/>
+              <w:jc w:val="center"/>
+              <w:rPr>
+                <w:rFonts w:ascii="Times New Roman" w:hAnsi="Times New Roman"/>
+                <w:sz w:val="24"/>
+                <w:szCs w:val="24"/>
+              </w:rPr>
+            </w:pPr>
+          </w:p>
+        </w:tc>
+      </w:tr>
+      <w:tr>
+        <w:tblPrEx>
+          <w:tblCellMar>
+            <w:top w:w="0" w:type="dxa"/>
+            <w:bottom w:w="0" w:type="dxa"/>
+          </w:tblCellMar>
+        </w:tblPrEx>
+        <w:trPr>
+          <w:jc w:val="center"/>
+        </w:trPr>
+        <w:tc>
+          <w:tcPr>
+            <w:tcW w:w="2955" w:type="dxa"/>
+            <w:tcBorders>
+              <w:top w:val="nil"/>
+              <w:left w:val="nil"/>
+              <w:bottom w:val="nil"/>
+              <w:right w:val="nil"/>
+            </w:tcBorders>
+          </w:tcPr>
+          <w:p>
+            <w:pPr>
+              <w:widowControl w:val="0"/>
+              <w:autoSpaceDE w:val="0"/>
+              <w:autoSpaceDN w:val="0"/>
+              <w:adjustRightInd w:val="0"/>
+              <w:spacing w:line="240" w:lineRule="auto"/>
+              <w:rPr>
+                <w:rFonts w:ascii="Times New Roman" w:hAnsi="Times New Roman"/>
+                <w:sz w:val="24"/>
+                <w:szCs w:val="24"/>
+              </w:rPr>
+            </w:pPr>
+            <w:proofErr w:type="spellStart"/>
+            <w:r>
+              <w:rPr>
+                <w:rFonts w:ascii="Times New Roman" w:hAnsi="Times New Roman"/>
+                <w:sz w:val="24"/>
+                <w:szCs w:val="24"/>
+              </w:rPr>
+              <w:t>Corrupt</w:t>
+            </w:r>
+            <w:proofErr w:type="spellEnd"/>
+          </w:p>
+        </w:tc>
+        <w:tc>
+          <w:tcPr>
+            <w:tcW w:w="1440" w:type="dxa"/>
+            <w:tcBorders>
+              <w:top w:val="nil"/>
+              <w:left w:val="nil"/>
+              <w:bottom w:val="nil"/>
+              <w:right w:val="nil"/>
+            </w:tcBorders>
+          </w:tcPr>
+          <w:p>
+            <w:pPr>
+              <w:widowControl w:val="0"/>
+              <w:autoSpaceDE w:val="0"/>
+              <w:autoSpaceDN w:val="0"/>
+              <w:adjustRightInd w:val="0"/>
+              <w:spacing w:line="240" w:lineRule="auto"/>
+              <w:jc w:val="center"/>
+              <w:rPr>
+                <w:rFonts w:ascii="Times New Roman" w:hAnsi="Times New Roman"/>
+                <w:sz w:val="24"/>
+                <w:szCs w:val="24"/>
+              </w:rPr>
+            </w:pPr>
+            <w:r>
+              <w:rPr>
+                <w:rFonts w:ascii="Times New Roman" w:hAnsi="Times New Roman"/>
+                <w:sz w:val="24"/>
+                <w:szCs w:val="24"/>
+              </w:rPr>
+              <w:t>0.00134</w:t>
+            </w:r>
+          </w:p>
+        </w:tc>
+        <w:tc>
+          <w:tcPr>
+            <w:tcW w:w="1440" w:type="dxa"/>
+            <w:tcBorders>
+              <w:top w:val="nil"/>
+              <w:left w:val="nil"/>
+              <w:bottom w:val="nil"/>
+              <w:right w:val="nil"/>
+            </w:tcBorders>
+          </w:tcPr>
+          <w:p>
+            <w:pPr>
+              <w:widowControl w:val="0"/>
+              <w:autoSpaceDE w:val="0"/>
+              <w:autoSpaceDN w:val="0"/>
+              <w:adjustRightInd w:val="0"/>
+              <w:spacing w:line="240" w:lineRule="auto"/>
+              <w:jc w:val="center"/>
+              <w:rPr>
+                <w:rFonts w:ascii="Times New Roman" w:hAnsi="Times New Roman"/>
+                <w:sz w:val="24"/>
+                <w:szCs w:val="24"/>
+              </w:rPr>
+            </w:pPr>
+            <w:r>
+              <w:rPr>
+                <w:rFonts w:ascii="Times New Roman" w:hAnsi="Times New Roman"/>
+                <w:sz w:val="24"/>
+                <w:szCs w:val="24"/>
+              </w:rPr>
+              <w:t>0.00165</w:t>
+            </w:r>
+          </w:p>
+        </w:tc>
+        <w:tc>
+          <w:tcPr>
+            <w:tcW w:w="1584" w:type="dxa"/>
+            <w:tcBorders>
+              <w:top w:val="nil"/>
+              <w:left w:val="nil"/>
+              <w:bottom w:val="nil"/>
+              <w:right w:val="nil"/>
+            </w:tcBorders>
+          </w:tcPr>
+          <w:p>
+            <w:pPr>
+              <w:widowControl w:val="0"/>
+              <w:autoSpaceDE w:val="0"/>
+              <w:autoSpaceDN w:val="0"/>
+              <w:adjustRightInd w:val="0"/>
+              <w:spacing w:line="240" w:lineRule="auto"/>
+              <w:jc w:val="center"/>
+              <w:rPr>
+                <w:rFonts w:ascii="Times New Roman" w:hAnsi="Times New Roman"/>
+                <w:sz w:val="24"/>
+                <w:szCs w:val="24"/>
+              </w:rPr>
+            </w:pPr>
+            <w:r>
+              <w:rPr>
+                <w:rFonts w:ascii="Times New Roman" w:hAnsi="Times New Roman"/>
+                <w:sz w:val="24"/>
+                <w:szCs w:val="24"/>
+              </w:rPr>
+              <w:t>0.00436***</w:t>
+            </w:r>
+          </w:p>
+        </w:tc>
+        <w:tc>
+          <w:tcPr>
+            <w:tcW w:w="1440" w:type="dxa"/>
+            <w:tcBorders>
+              <w:top w:val="nil"/>
+              <w:left w:val="nil"/>
+              <w:bottom w:val="nil"/>
+              <w:right w:val="nil"/>
+            </w:tcBorders>
+          </w:tcPr>
+          <w:p>
+            <w:pPr>
+              <w:widowControl w:val="0"/>
+              <w:autoSpaceDE w:val="0"/>
+              <w:autoSpaceDN w:val="0"/>
+              <w:adjustRightInd w:val="0"/>
+              <w:spacing w:line="240" w:lineRule="auto"/>
+              <w:jc w:val="center"/>
+              <w:rPr>
+                <w:rFonts w:ascii="Times New Roman" w:hAnsi="Times New Roman"/>
+                <w:sz w:val="24"/>
+                <w:szCs w:val="24"/>
+              </w:rPr>
+            </w:pPr>
+            <w:r>
+              <w:rPr>
+                <w:rFonts w:ascii="Times New Roman" w:hAnsi="Times New Roman"/>
+                <w:sz w:val="24"/>
+                <w:szCs w:val="24"/>
+              </w:rPr>
+              <w:t>0.00305**</w:t>
+            </w:r>
+          </w:p>
+        </w:tc>
+      </w:tr>
+      <w:tr>
+        <w:tblPrEx>
+          <w:tblCellMar>
+            <w:top w:w="0" w:type="dxa"/>
+            <w:bottom w:w="0" w:type="dxa"/>
+          </w:tblCellMar>
+        </w:tblPrEx>
+        <w:trPr>
+          <w:jc w:val="center"/>
+        </w:trPr>
+        <w:tc>
+          <w:tcPr>
+            <w:tcW w:w="2955" w:type="dxa"/>
+            <w:tcBorders>
+              <w:top w:val="nil"/>
+              <w:left w:val="nil"/>
+              <w:bottom w:val="nil"/>
+              <w:right w:val="nil"/>
+            </w:tcBorders>
+          </w:tcPr>
+          <w:p>
+            <w:pPr>
+              <w:widowControl w:val="0"/>
+              <w:autoSpaceDE w:val="0"/>
+              <w:autoSpaceDN w:val="0"/>
+              <w:adjustRightInd w:val="0"/>
+              <w:spacing w:line="240" w:lineRule="auto"/>
+              <w:rPr>
+                <w:rFonts w:ascii="Times New Roman" w:hAnsi="Times New Roman"/>
+                <w:sz w:val="24"/>
+                <w:szCs w:val="24"/>
+              </w:rPr>
+            </w:pPr>
+          </w:p>
+        </w:tc>
+        <w:tc>
+          <w:tcPr>
+            <w:tcW w:w="1440" w:type="dxa"/>
+            <w:tcBorders>
+              <w:top w:val="nil"/>
+              <w:left w:val="nil"/>
+              <w:bottom w:val="nil"/>
+              <w:right w:val="nil"/>
+            </w:tcBorders>
+          </w:tcPr>
+          <w:p>
+            <w:pPr>
+              <w:widowControl w:val="0"/>
+              <w:autoSpaceDE w:val="0"/>
+              <w:autoSpaceDN w:val="0"/>
+              <w:adjustRightInd w:val="0"/>
+              <w:spacing w:line="240" w:lineRule="auto"/>
+              <w:jc w:val="center"/>
+              <w:rPr>
+                <w:rFonts w:ascii="Times New Roman" w:hAnsi="Times New Roman"/>
+                <w:sz w:val="24"/>
+                <w:szCs w:val="24"/>
+              </w:rPr>
+            </w:pPr>
+            <w:r>
+              <w:rPr>
+                <w:rFonts w:ascii="Times New Roman" w:hAnsi="Times New Roman"/>
+                <w:sz w:val="24"/>
+                <w:szCs w:val="24"/>
+              </w:rPr>
+              <w:t>(0.00109)</w:t>
+            </w:r>
+          </w:p>
+        </w:tc>
+        <w:tc>
+          <w:tcPr>
+            <w:tcW w:w="1440" w:type="dxa"/>
+            <w:tcBorders>
+              <w:top w:val="nil"/>
+              <w:left w:val="nil"/>
+              <w:bottom w:val="nil"/>
+              <w:right w:val="nil"/>
+            </w:tcBorders>
+          </w:tcPr>
+          <w:p>
+            <w:pPr>
+              <w:widowControl w:val="0"/>
+              <w:autoSpaceDE w:val="0"/>
+              <w:autoSpaceDN w:val="0"/>
+              <w:adjustRightInd w:val="0"/>
+              <w:spacing w:line="240" w:lineRule="auto"/>
+              <w:jc w:val="center"/>
+              <w:rPr>
+                <w:rFonts w:ascii="Times New Roman" w:hAnsi="Times New Roman"/>
+                <w:sz w:val="24"/>
+                <w:szCs w:val="24"/>
+              </w:rPr>
+            </w:pPr>
+            <w:r>
+              <w:rPr>
+                <w:rFonts w:ascii="Times New Roman" w:hAnsi="Times New Roman"/>
+                <w:sz w:val="24"/>
+                <w:szCs w:val="24"/>
+              </w:rPr>
+              <w:t>(0.00140)</w:t>
+            </w:r>
+          </w:p>
+        </w:tc>
+        <w:tc>
+          <w:tcPr>
+            <w:tcW w:w="1584" w:type="dxa"/>
+            <w:tcBorders>
+              <w:top w:val="nil"/>
+              <w:left w:val="nil"/>
+              <w:bottom w:val="nil"/>
+              <w:right w:val="nil"/>
+            </w:tcBorders>
+          </w:tcPr>
+          <w:p>
+            <w:pPr>
+              <w:widowControl w:val="0"/>
+              <w:autoSpaceDE w:val="0"/>
+              <w:autoSpaceDN w:val="0"/>
+              <w:adjustRightInd w:val="0"/>
+              <w:spacing w:line="240" w:lineRule="auto"/>
+              <w:jc w:val="center"/>
+              <w:rPr>
+                <w:rFonts w:ascii="Times New Roman" w:hAnsi="Times New Roman"/>
+                <w:sz w:val="24"/>
+                <w:szCs w:val="24"/>
+              </w:rPr>
+            </w:pPr>
+            <w:r>
+              <w:rPr>
+                <w:rFonts w:ascii="Times New Roman" w:hAnsi="Times New Roman"/>
+                <w:sz w:val="24"/>
+                <w:szCs w:val="24"/>
+              </w:rPr>
+              <w:t>(0.00116)</w:t>
+            </w:r>
+          </w:p>
+        </w:tc>
+        <w:tc>
+          <w:tcPr>
+            <w:tcW w:w="1440" w:type="dxa"/>
+            <w:tcBorders>
+              <w:top w:val="nil"/>
+              <w:left w:val="nil"/>
+              <w:bottom w:val="nil"/>
+              <w:right w:val="nil"/>
+            </w:tcBorders>
+          </w:tcPr>
+          <w:p>
+            <w:pPr>
+              <w:widowControl w:val="0"/>
+              <w:autoSpaceDE w:val="0"/>
+              <w:autoSpaceDN w:val="0"/>
+              <w:adjustRightInd w:val="0"/>
+              <w:spacing w:line="240" w:lineRule="auto"/>
+              <w:jc w:val="center"/>
+              <w:rPr>
+                <w:rFonts w:ascii="Times New Roman" w:hAnsi="Times New Roman"/>
+                <w:sz w:val="24"/>
+                <w:szCs w:val="24"/>
+              </w:rPr>
+            </w:pPr>
+            <w:r>
+              <w:rPr>
+                <w:rFonts w:ascii="Times New Roman" w:hAnsi="Times New Roman"/>
+                <w:sz w:val="24"/>
+                <w:szCs w:val="24"/>
+              </w:rPr>
+              <w:t>(0.00154)</w:t>
+            </w:r>
+          </w:p>
+        </w:tc>
+      </w:tr>
+      <w:tr>
+        <w:tblPrEx>
+          <w:tblCellMar>
+            <w:top w:w="0" w:type="dxa"/>
+            <w:bottom w:w="0" w:type="dxa"/>
+          </w:tblCellMar>
+        </w:tblPrEx>
+        <w:trPr>
+          <w:jc w:val="center"/>
+        </w:trPr>
+        <w:tc>
+          <w:tcPr>
+            <w:tcW w:w="2955" w:type="dxa"/>
+            <w:tcBorders>
+              <w:top w:val="nil"/>
+              <w:left w:val="nil"/>
+              <w:bottom w:val="nil"/>
+              <w:right w:val="nil"/>
+            </w:tcBorders>
+          </w:tcPr>
+          <w:p>
+            <w:pPr>
+              <w:widowControl w:val="0"/>
+              <w:autoSpaceDE w:val="0"/>
+              <w:autoSpaceDN w:val="0"/>
+              <w:adjustRightInd w:val="0"/>
+              <w:spacing w:line="240" w:lineRule="auto"/>
+              <w:rPr>
+                <w:rFonts w:ascii="Times New Roman" w:hAnsi="Times New Roman"/>
+                <w:sz w:val="24"/>
+                <w:szCs w:val="24"/>
+              </w:rPr>
+            </w:pPr>
+          </w:p>
+        </w:tc>
+        <w:tc>
+          <w:tcPr>
+            <w:tcW w:w="1440" w:type="dxa"/>
+            <w:tcBorders>
+              <w:top w:val="nil"/>
+              <w:left w:val="nil"/>
+              <w:bottom w:val="nil"/>
+              <w:right w:val="nil"/>
+            </w:tcBorders>
+          </w:tcPr>
+          <w:p>
+            <w:pPr>
+              <w:widowControl w:val="0"/>
+              <w:autoSpaceDE w:val="0"/>
+              <w:autoSpaceDN w:val="0"/>
+              <w:adjustRightInd w:val="0"/>
+              <w:spacing w:line="240" w:lineRule="auto"/>
+              <w:jc w:val="center"/>
+              <w:rPr>
+                <w:rFonts w:ascii="Times New Roman" w:hAnsi="Times New Roman"/>
+                <w:sz w:val="24"/>
+                <w:szCs w:val="24"/>
+              </w:rPr>
+            </w:pPr>
+          </w:p>
+        </w:tc>
+        <w:tc>
+          <w:tcPr>
+            <w:tcW w:w="1440" w:type="dxa"/>
+            <w:tcBorders>
+              <w:top w:val="nil"/>
+              <w:left w:val="nil"/>
+              <w:bottom w:val="nil"/>
+              <w:right w:val="nil"/>
+            </w:tcBorders>
+          </w:tcPr>
+          <w:p>
+            <w:pPr>
+              <w:widowControl w:val="0"/>
+              <w:autoSpaceDE w:val="0"/>
+              <w:autoSpaceDN w:val="0"/>
+              <w:adjustRightInd w:val="0"/>
+              <w:spacing w:line="240" w:lineRule="auto"/>
+              <w:jc w:val="center"/>
+              <w:rPr>
+                <w:rFonts w:ascii="Times New Roman" w:hAnsi="Times New Roman"/>
+                <w:sz w:val="24"/>
+                <w:szCs w:val="24"/>
+              </w:rPr>
+            </w:pPr>
+          </w:p>
+        </w:tc>
+        <w:tc>
+          <w:tcPr>
+            <w:tcW w:w="1584" w:type="dxa"/>
+            <w:tcBorders>
+              <w:top w:val="nil"/>
+              <w:left w:val="nil"/>
+              <w:bottom w:val="nil"/>
+              <w:right w:val="nil"/>
+            </w:tcBorders>
+          </w:tcPr>
+          <w:p>
+            <w:pPr>
+              <w:widowControl w:val="0"/>
+              <w:autoSpaceDE w:val="0"/>
+              <w:autoSpaceDN w:val="0"/>
+              <w:adjustRightInd w:val="0"/>
+              <w:spacing w:line="240" w:lineRule="auto"/>
+              <w:jc w:val="center"/>
+              <w:rPr>
+                <w:rFonts w:ascii="Times New Roman" w:hAnsi="Times New Roman"/>
+                <w:sz w:val="24"/>
+                <w:szCs w:val="24"/>
+              </w:rPr>
+            </w:pPr>
+          </w:p>
+        </w:tc>
+        <w:tc>
+          <w:tcPr>
+            <w:tcW w:w="1440" w:type="dxa"/>
+            <w:tcBorders>
+              <w:top w:val="nil"/>
+              <w:left w:val="nil"/>
+              <w:bottom w:val="nil"/>
+              <w:right w:val="nil"/>
+            </w:tcBorders>
+          </w:tcPr>
+          <w:p>
+            <w:pPr>
+              <w:widowControl w:val="0"/>
+              <w:autoSpaceDE w:val="0"/>
+              <w:autoSpaceDN w:val="0"/>
+              <w:adjustRightInd w:val="0"/>
+              <w:spacing w:line="240" w:lineRule="auto"/>
+              <w:jc w:val="center"/>
+              <w:rPr>
+                <w:rFonts w:ascii="Times New Roman" w:hAnsi="Times New Roman"/>
+                <w:sz w:val="24"/>
+                <w:szCs w:val="24"/>
+              </w:rPr>
+            </w:pPr>
+          </w:p>
+        </w:tc>
+      </w:tr>
+      <w:tr>
+        <w:tblPrEx>
+          <w:tblCellMar>
+            <w:top w:w="0" w:type="dxa"/>
+            <w:bottom w:w="0" w:type="dxa"/>
+          </w:tblCellMar>
+        </w:tblPrEx>
+        <w:trPr>
+          <w:jc w:val="center"/>
+        </w:trPr>
+        <w:tc>
+          <w:tcPr>
+            <w:tcW w:w="2955" w:type="dxa"/>
+            <w:tcBorders>
+              <w:top w:val="nil"/>
+              <w:left w:val="nil"/>
+              <w:bottom w:val="nil"/>
+              <w:right w:val="nil"/>
+            </w:tcBorders>
+          </w:tcPr>
+          <w:p>
+            <w:pPr>
+              <w:widowControl w:val="0"/>
+              <w:autoSpaceDE w:val="0"/>
+              <w:autoSpaceDN w:val="0"/>
+              <w:adjustRightInd w:val="0"/>
+              <w:spacing w:line="240" w:lineRule="auto"/>
+              <w:rPr>
+                <w:rFonts w:ascii="Times New Roman" w:hAnsi="Times New Roman"/>
+                <w:sz w:val="24"/>
+                <w:szCs w:val="24"/>
+              </w:rPr>
+            </w:pPr>
+            <w:proofErr w:type="spellStart"/>
+            <w:r>
+              <w:rPr>
+                <w:rFonts w:ascii="Times New Roman" w:hAnsi="Times New Roman"/>
+                <w:sz w:val="24"/>
+                <w:szCs w:val="24"/>
+              </w:rPr>
+              <w:t>Observations</w:t>
+            </w:r>
+            <w:proofErr w:type="spellEnd"/>
+          </w:p>
+        </w:tc>
+        <w:tc>
+          <w:tcPr>
+            <w:tcW w:w="1440" w:type="dxa"/>
+            <w:tcBorders>
+              <w:top w:val="nil"/>
+              <w:left w:val="nil"/>
+              <w:bottom w:val="nil"/>
+              <w:right w:val="nil"/>
+            </w:tcBorders>
+          </w:tcPr>
+          <w:p>
+            <w:pPr>
+              <w:widowControl w:val="0"/>
+              <w:autoSpaceDE w:val="0"/>
+              <w:autoSpaceDN w:val="0"/>
+              <w:adjustRightInd w:val="0"/>
+              <w:spacing w:line="240" w:lineRule="auto"/>
+              <w:jc w:val="center"/>
+              <w:rPr>
+                <w:rFonts w:ascii="Times New Roman" w:hAnsi="Times New Roman"/>
+                <w:sz w:val="24"/>
+                <w:szCs w:val="24"/>
+              </w:rPr>
+            </w:pPr>
+            <w:r>
+              <w:rPr>
+                <w:rFonts w:ascii="Times New Roman" w:hAnsi="Times New Roman"/>
+                <w:sz w:val="24"/>
+                <w:szCs w:val="24"/>
+              </w:rPr>
+              <w:t>102,133</w:t>
+            </w:r>
+          </w:p>
+        </w:tc>
+        <w:tc>
+          <w:tcPr>
+            <w:tcW w:w="1440" w:type="dxa"/>
+            <w:tcBorders>
+              <w:top w:val="nil"/>
+              <w:left w:val="nil"/>
+              <w:bottom w:val="nil"/>
+              <w:right w:val="nil"/>
+            </w:tcBorders>
+          </w:tcPr>
+          <w:p>
+            <w:pPr>
+              <w:widowControl w:val="0"/>
+              <w:autoSpaceDE w:val="0"/>
+              <w:autoSpaceDN w:val="0"/>
+              <w:adjustRightInd w:val="0"/>
+              <w:spacing w:line="240" w:lineRule="auto"/>
+              <w:jc w:val="center"/>
+              <w:rPr>
+                <w:rFonts w:ascii="Times New Roman" w:hAnsi="Times New Roman"/>
+                <w:sz w:val="24"/>
+                <w:szCs w:val="24"/>
+              </w:rPr>
+            </w:pPr>
+            <w:r>
+              <w:rPr>
+                <w:rFonts w:ascii="Times New Roman" w:hAnsi="Times New Roman"/>
+                <w:sz w:val="24"/>
+                <w:szCs w:val="24"/>
+              </w:rPr>
+              <w:t>102,133</w:t>
+            </w:r>
+          </w:p>
+        </w:tc>
+        <w:tc>
+          <w:tcPr>
+            <w:tcW w:w="1584" w:type="dxa"/>
+            <w:tcBorders>
+              <w:top w:val="nil"/>
+              <w:left w:val="nil"/>
+              <w:bottom w:val="nil"/>
+              <w:right w:val="nil"/>
+            </w:tcBorders>
+          </w:tcPr>
+          <w:p>
+            <w:pPr>
+              <w:widowControl w:val="0"/>
+              <w:autoSpaceDE w:val="0"/>
+              <w:autoSpaceDN w:val="0"/>
+              <w:adjustRightInd w:val="0"/>
+              <w:spacing w:line="240" w:lineRule="auto"/>
+              <w:jc w:val="center"/>
+              <w:rPr>
+                <w:rFonts w:ascii="Times New Roman" w:hAnsi="Times New Roman"/>
+                <w:sz w:val="24"/>
+                <w:szCs w:val="24"/>
+              </w:rPr>
+            </w:pPr>
+            <w:r>
+              <w:rPr>
+                <w:rFonts w:ascii="Times New Roman" w:hAnsi="Times New Roman"/>
+                <w:sz w:val="24"/>
+                <w:szCs w:val="24"/>
+              </w:rPr>
+              <w:t>100,356</w:t>
+            </w:r>
+          </w:p>
+        </w:tc>
+        <w:tc>
+          <w:tcPr>
+            <w:tcW w:w="1440" w:type="dxa"/>
+            <w:tcBorders>
+              <w:top w:val="nil"/>
+              <w:left w:val="nil"/>
+              <w:bottom w:val="nil"/>
+              <w:right w:val="nil"/>
+            </w:tcBorders>
+          </w:tcPr>
+          <w:p>
+            <w:pPr>
+              <w:widowControl w:val="0"/>
+              <w:autoSpaceDE w:val="0"/>
+              <w:autoSpaceDN w:val="0"/>
+              <w:adjustRightInd w:val="0"/>
+              <w:spacing w:line="240" w:lineRule="auto"/>
+              <w:jc w:val="center"/>
+              <w:rPr>
+                <w:rFonts w:ascii="Times New Roman" w:hAnsi="Times New Roman"/>
+                <w:sz w:val="24"/>
+                <w:szCs w:val="24"/>
+              </w:rPr>
+            </w:pPr>
+            <w:r>
+              <w:rPr>
+                <w:rFonts w:ascii="Times New Roman" w:hAnsi="Times New Roman"/>
+                <w:sz w:val="24"/>
+                <w:szCs w:val="24"/>
+              </w:rPr>
+              <w:t>100,356</w:t>
+            </w:r>
+          </w:p>
+        </w:tc>
+      </w:tr>
+      <w:tr>
+        <w:tblPrEx>
+          <w:tblCellMar>
+            <w:top w:w="0" w:type="dxa"/>
+            <w:bottom w:w="0" w:type="dxa"/>
+          </w:tblCellMar>
+        </w:tblPrEx>
+        <w:trPr>
+          <w:jc w:val="center"/>
+        </w:trPr>
+        <w:tc>
+          <w:tcPr>
+            <w:tcW w:w="2955" w:type="dxa"/>
+            <w:tcBorders>
+              <w:top w:val="nil"/>
+              <w:left w:val="nil"/>
+              <w:bottom w:val="nil"/>
+              <w:right w:val="nil"/>
+            </w:tcBorders>
+          </w:tcPr>
+          <w:p>
+            <w:pPr>
+              <w:widowControl w:val="0"/>
+              <w:autoSpaceDE w:val="0"/>
+              <w:autoSpaceDN w:val="0"/>
+              <w:adjustRightInd w:val="0"/>
+              <w:spacing w:line="240" w:lineRule="auto"/>
+              <w:rPr>
+                <w:rFonts w:ascii="Times New Roman" w:hAnsi="Times New Roman"/>
+                <w:sz w:val="24"/>
+                <w:szCs w:val="24"/>
+              </w:rPr>
+            </w:pPr>
+            <w:r>
+              <w:rPr>
+                <w:rFonts w:ascii="Times New Roman" w:hAnsi="Times New Roman"/>
+                <w:sz w:val="24"/>
+                <w:szCs w:val="24"/>
+              </w:rPr>
+              <w:t>R-</w:t>
+            </w:r>
+            <w:proofErr w:type="spellStart"/>
+            <w:r>
+              <w:rPr>
+                <w:rFonts w:ascii="Times New Roman" w:hAnsi="Times New Roman"/>
+                <w:sz w:val="24"/>
+                <w:szCs w:val="24"/>
+              </w:rPr>
+              <w:t>squared</w:t>
+            </w:r>
+            <w:proofErr w:type="spellEnd"/>
+          </w:p>
+        </w:tc>
+        <w:tc>
+          <w:tcPr>
+            <w:tcW w:w="1440" w:type="dxa"/>
+            <w:tcBorders>
+              <w:top w:val="nil"/>
+              <w:left w:val="nil"/>
+              <w:bottom w:val="nil"/>
+              <w:right w:val="nil"/>
+            </w:tcBorders>
+          </w:tcPr>
+          <w:p>
+            <w:pPr>
+              <w:widowControl w:val="0"/>
+              <w:autoSpaceDE w:val="0"/>
+              <w:autoSpaceDN w:val="0"/>
+              <w:adjustRightInd w:val="0"/>
+              <w:spacing w:line="240" w:lineRule="auto"/>
+              <w:jc w:val="center"/>
+              <w:rPr>
+                <w:rFonts w:ascii="Times New Roman" w:hAnsi="Times New Roman"/>
+                <w:sz w:val="24"/>
+                <w:szCs w:val="24"/>
+              </w:rPr>
+            </w:pPr>
+            <w:r>
+              <w:rPr>
+                <w:rFonts w:ascii="Times New Roman" w:hAnsi="Times New Roman"/>
+                <w:sz w:val="24"/>
+                <w:szCs w:val="24"/>
+              </w:rPr>
+              <w:t>0.000</w:t>
+            </w:r>
+          </w:p>
+        </w:tc>
+        <w:tc>
+          <w:tcPr>
+            <w:tcW w:w="1440" w:type="dxa"/>
+            <w:tcBorders>
+              <w:top w:val="nil"/>
+              <w:left w:val="nil"/>
+              <w:bottom w:val="nil"/>
+              <w:right w:val="nil"/>
+            </w:tcBorders>
+          </w:tcPr>
+          <w:p>
+            <w:pPr>
+              <w:widowControl w:val="0"/>
+              <w:autoSpaceDE w:val="0"/>
+              <w:autoSpaceDN w:val="0"/>
+              <w:adjustRightInd w:val="0"/>
+              <w:spacing w:line="240" w:lineRule="auto"/>
+              <w:jc w:val="center"/>
+              <w:rPr>
+                <w:rFonts w:ascii="Times New Roman" w:hAnsi="Times New Roman"/>
+                <w:sz w:val="24"/>
+                <w:szCs w:val="24"/>
+              </w:rPr>
+            </w:pPr>
+            <w:r>
+              <w:rPr>
+                <w:rFonts w:ascii="Times New Roman" w:hAnsi="Times New Roman"/>
+                <w:sz w:val="24"/>
+                <w:szCs w:val="24"/>
+              </w:rPr>
+              <w:t>0.027</w:t>
+            </w:r>
+          </w:p>
+        </w:tc>
+        <w:tc>
+          <w:tcPr>
+            <w:tcW w:w="1584" w:type="dxa"/>
+            <w:tcBorders>
+              <w:top w:val="nil"/>
+              <w:left w:val="nil"/>
+              <w:bottom w:val="nil"/>
+              <w:right w:val="nil"/>
+            </w:tcBorders>
+          </w:tcPr>
+          <w:p>
+            <w:pPr>
+              <w:widowControl w:val="0"/>
+              <w:autoSpaceDE w:val="0"/>
+              <w:autoSpaceDN w:val="0"/>
+              <w:adjustRightInd w:val="0"/>
+              <w:spacing w:line="240" w:lineRule="auto"/>
+              <w:jc w:val="center"/>
+              <w:rPr>
+                <w:rFonts w:ascii="Times New Roman" w:hAnsi="Times New Roman"/>
+                <w:sz w:val="24"/>
+                <w:szCs w:val="24"/>
+              </w:rPr>
+            </w:pPr>
+            <w:r>
+              <w:rPr>
+                <w:rFonts w:ascii="Times New Roman" w:hAnsi="Times New Roman"/>
+                <w:sz w:val="24"/>
+                <w:szCs w:val="24"/>
+              </w:rPr>
+              <w:t>0.363</w:t>
+            </w:r>
+          </w:p>
+        </w:tc>
+        <w:tc>
+          <w:tcPr>
+            <w:tcW w:w="1440" w:type="dxa"/>
+            <w:tcBorders>
+              <w:top w:val="nil"/>
+              <w:left w:val="nil"/>
+              <w:bottom w:val="nil"/>
+              <w:right w:val="nil"/>
+            </w:tcBorders>
+          </w:tcPr>
+          <w:p>
+            <w:pPr>
+              <w:widowControl w:val="0"/>
+              <w:autoSpaceDE w:val="0"/>
+              <w:autoSpaceDN w:val="0"/>
+              <w:adjustRightInd w:val="0"/>
+              <w:spacing w:line="240" w:lineRule="auto"/>
+              <w:jc w:val="center"/>
+              <w:rPr>
+                <w:rFonts w:ascii="Times New Roman" w:hAnsi="Times New Roman"/>
+                <w:sz w:val="24"/>
+                <w:szCs w:val="24"/>
+              </w:rPr>
+            </w:pPr>
+            <w:r>
+              <w:rPr>
+                <w:rFonts w:ascii="Times New Roman" w:hAnsi="Times New Roman"/>
+                <w:sz w:val="24"/>
+                <w:szCs w:val="24"/>
+              </w:rPr>
+              <w:t>0.366</w:t>
+            </w:r>
+          </w:p>
+        </w:tc>
+      </w:tr>
+      <w:tr>
+        <w:tblPrEx>
+          <w:tblCellMar>
+            <w:top w:w="0" w:type="dxa"/>
+            <w:bottom w:w="0" w:type="dxa"/>
+          </w:tblCellMar>
+        </w:tblPrEx>
+        <w:trPr>
+          <w:jc w:val="center"/>
+        </w:trPr>
+        <w:tc>
+          <w:tcPr>
+            <w:tcW w:w="2955" w:type="dxa"/>
+            <w:tcBorders>
+              <w:top w:val="nil"/>
+              <w:left w:val="nil"/>
+              <w:bottom w:val="nil"/>
+              <w:right w:val="nil"/>
+            </w:tcBorders>
+          </w:tcPr>
+          <w:p>
+            <w:pPr>
+              <w:widowControl w:val="0"/>
+              <w:autoSpaceDE w:val="0"/>
+              <w:autoSpaceDN w:val="0"/>
+              <w:adjustRightInd w:val="0"/>
+              <w:spacing w:line="240" w:lineRule="auto"/>
+              <w:rPr>
+                <w:rFonts w:ascii="Times New Roman" w:hAnsi="Times New Roman"/>
+                <w:sz w:val="24"/>
+                <w:szCs w:val="24"/>
+              </w:rPr>
+            </w:pPr>
+            <w:r>
+              <w:rPr>
+                <w:rFonts w:ascii="Times New Roman" w:hAnsi="Times New Roman"/>
+                <w:sz w:val="24"/>
+                <w:szCs w:val="24"/>
+              </w:rPr>
+              <w:t>Partido</w:t>
+            </w:r>
+          </w:p>
+        </w:tc>
+        <w:tc>
+          <w:tcPr>
+            <w:tcW w:w="1440" w:type="dxa"/>
+            <w:tcBorders>
+              <w:top w:val="nil"/>
+              <w:left w:val="nil"/>
+              <w:bottom w:val="nil"/>
+              <w:right w:val="nil"/>
+            </w:tcBorders>
+          </w:tcPr>
+          <w:p>
+            <w:pPr>
+              <w:widowControl w:val="0"/>
+              <w:autoSpaceDE w:val="0"/>
+              <w:autoSpaceDN w:val="0"/>
+              <w:adjustRightInd w:val="0"/>
+              <w:spacing w:line="240" w:lineRule="auto"/>
+              <w:jc w:val="center"/>
+              <w:rPr>
+                <w:rFonts w:ascii="Times New Roman" w:hAnsi="Times New Roman"/>
+                <w:sz w:val="24"/>
+                <w:szCs w:val="24"/>
+              </w:rPr>
+            </w:pPr>
+          </w:p>
+        </w:tc>
+        <w:tc>
+          <w:tcPr>
+            <w:tcW w:w="1440" w:type="dxa"/>
+            <w:tcBorders>
+              <w:top w:val="nil"/>
+              <w:left w:val="nil"/>
+              <w:bottom w:val="nil"/>
+              <w:right w:val="nil"/>
+            </w:tcBorders>
+          </w:tcPr>
+          <w:p>
+            <w:pPr>
+              <w:widowControl w:val="0"/>
+              <w:autoSpaceDE w:val="0"/>
+              <w:autoSpaceDN w:val="0"/>
+              <w:adjustRightInd w:val="0"/>
+              <w:spacing w:line="240" w:lineRule="auto"/>
+              <w:jc w:val="center"/>
+              <w:rPr>
+                <w:rFonts w:ascii="Times New Roman" w:hAnsi="Times New Roman"/>
+                <w:sz w:val="24"/>
+                <w:szCs w:val="24"/>
+              </w:rPr>
+            </w:pPr>
+            <w:r>
+              <w:rPr>
+                <w:rFonts w:ascii="Times New Roman" w:hAnsi="Times New Roman"/>
+                <w:sz w:val="24"/>
+                <w:szCs w:val="24"/>
+              </w:rPr>
+              <w:t>YES</w:t>
+            </w:r>
+          </w:p>
+        </w:tc>
+        <w:tc>
+          <w:tcPr>
+            <w:tcW w:w="1584" w:type="dxa"/>
+            <w:tcBorders>
+              <w:top w:val="nil"/>
+              <w:left w:val="nil"/>
+              <w:bottom w:val="nil"/>
+              <w:right w:val="nil"/>
+            </w:tcBorders>
+          </w:tcPr>
+          <w:p>
+            <w:pPr>
+              <w:widowControl w:val="0"/>
+              <w:autoSpaceDE w:val="0"/>
+              <w:autoSpaceDN w:val="0"/>
+              <w:adjustRightInd w:val="0"/>
+              <w:spacing w:line="240" w:lineRule="auto"/>
+              <w:jc w:val="center"/>
+              <w:rPr>
+                <w:rFonts w:ascii="Times New Roman" w:hAnsi="Times New Roman"/>
+                <w:sz w:val="24"/>
+                <w:szCs w:val="24"/>
+              </w:rPr>
+            </w:pPr>
+          </w:p>
+        </w:tc>
+        <w:tc>
+          <w:tcPr>
+            <w:tcW w:w="1440" w:type="dxa"/>
+            <w:tcBorders>
+              <w:top w:val="nil"/>
+              <w:left w:val="nil"/>
+              <w:bottom w:val="nil"/>
+              <w:right w:val="nil"/>
+            </w:tcBorders>
+          </w:tcPr>
+          <w:p>
+            <w:pPr>
+              <w:widowControl w:val="0"/>
+              <w:autoSpaceDE w:val="0"/>
+              <w:autoSpaceDN w:val="0"/>
+              <w:adjustRightInd w:val="0"/>
+              <w:spacing w:line="240" w:lineRule="auto"/>
+              <w:jc w:val="center"/>
+              <w:rPr>
+                <w:rFonts w:ascii="Times New Roman" w:hAnsi="Times New Roman"/>
+                <w:sz w:val="24"/>
+                <w:szCs w:val="24"/>
+              </w:rPr>
+            </w:pPr>
+            <w:r>
+              <w:rPr>
+                <w:rFonts w:ascii="Times New Roman" w:hAnsi="Times New Roman"/>
+                <w:sz w:val="24"/>
+                <w:szCs w:val="24"/>
+              </w:rPr>
+              <w:t>YES</w:t>
+            </w:r>
+          </w:p>
+        </w:tc>
+      </w:tr>
+      <w:tr>
+        <w:tblPrEx>
+          <w:tblCellMar>
+            <w:top w:w="0" w:type="dxa"/>
+            <w:bottom w:w="0" w:type="dxa"/>
+          </w:tblCellMar>
+        </w:tblPrEx>
+        <w:trPr>
+          <w:jc w:val="center"/>
+        </w:trPr>
+        <w:tc>
+          <w:tcPr>
+            <w:tcW w:w="2955" w:type="dxa"/>
+            <w:tcBorders>
+              <w:top w:val="nil"/>
+              <w:left w:val="nil"/>
+              <w:bottom w:val="nil"/>
+              <w:right w:val="nil"/>
+            </w:tcBorders>
+          </w:tcPr>
+          <w:p>
+            <w:pPr>
+              <w:widowControl w:val="0"/>
+              <w:autoSpaceDE w:val="0"/>
+              <w:autoSpaceDN w:val="0"/>
+              <w:adjustRightInd w:val="0"/>
+              <w:spacing w:line="240" w:lineRule="auto"/>
+              <w:rPr>
+                <w:rFonts w:ascii="Times New Roman" w:hAnsi="Times New Roman"/>
+                <w:sz w:val="24"/>
+                <w:szCs w:val="24"/>
+              </w:rPr>
+            </w:pPr>
+            <w:proofErr w:type="gramStart"/>
+            <w:r>
+              <w:rPr>
+                <w:rFonts w:ascii="Times New Roman" w:hAnsi="Times New Roman"/>
+                <w:sz w:val="24"/>
+                <w:szCs w:val="24"/>
+              </w:rPr>
+              <w:t>Auditado?</w:t>
+            </w:r>
+            <w:proofErr w:type="gramEnd"/>
+          </w:p>
+        </w:tc>
+        <w:tc>
+          <w:tcPr>
+            <w:tcW w:w="1440" w:type="dxa"/>
+            <w:tcBorders>
+              <w:top w:val="nil"/>
+              <w:left w:val="nil"/>
+              <w:bottom w:val="nil"/>
+              <w:right w:val="nil"/>
+            </w:tcBorders>
+          </w:tcPr>
+          <w:p>
+            <w:pPr>
+              <w:widowControl w:val="0"/>
+              <w:autoSpaceDE w:val="0"/>
+              <w:autoSpaceDN w:val="0"/>
+              <w:adjustRightInd w:val="0"/>
+              <w:spacing w:line="240" w:lineRule="auto"/>
+              <w:jc w:val="center"/>
+              <w:rPr>
+                <w:rFonts w:ascii="Times New Roman" w:hAnsi="Times New Roman"/>
+                <w:sz w:val="24"/>
+                <w:szCs w:val="24"/>
+              </w:rPr>
+            </w:pPr>
+          </w:p>
+        </w:tc>
+        <w:tc>
+          <w:tcPr>
+            <w:tcW w:w="1440" w:type="dxa"/>
+            <w:tcBorders>
+              <w:top w:val="nil"/>
+              <w:left w:val="nil"/>
+              <w:bottom w:val="nil"/>
+              <w:right w:val="nil"/>
+            </w:tcBorders>
+          </w:tcPr>
+          <w:p>
+            <w:pPr>
+              <w:widowControl w:val="0"/>
+              <w:autoSpaceDE w:val="0"/>
+              <w:autoSpaceDN w:val="0"/>
+              <w:adjustRightInd w:val="0"/>
+              <w:spacing w:line="240" w:lineRule="auto"/>
+              <w:jc w:val="center"/>
+              <w:rPr>
+                <w:rFonts w:ascii="Times New Roman" w:hAnsi="Times New Roman"/>
+                <w:sz w:val="24"/>
+                <w:szCs w:val="24"/>
+              </w:rPr>
+            </w:pPr>
+            <w:r>
+              <w:rPr>
+                <w:rFonts w:ascii="Times New Roman" w:hAnsi="Times New Roman"/>
+                <w:sz w:val="24"/>
+                <w:szCs w:val="24"/>
+              </w:rPr>
+              <w:t>YES</w:t>
+            </w:r>
+          </w:p>
+        </w:tc>
+        <w:tc>
+          <w:tcPr>
+            <w:tcW w:w="1584" w:type="dxa"/>
+            <w:tcBorders>
+              <w:top w:val="nil"/>
+              <w:left w:val="nil"/>
+              <w:bottom w:val="nil"/>
+              <w:right w:val="nil"/>
+            </w:tcBorders>
+          </w:tcPr>
+          <w:p>
+            <w:pPr>
+              <w:widowControl w:val="0"/>
+              <w:autoSpaceDE w:val="0"/>
+              <w:autoSpaceDN w:val="0"/>
+              <w:adjustRightInd w:val="0"/>
+              <w:spacing w:line="240" w:lineRule="auto"/>
+              <w:jc w:val="center"/>
+              <w:rPr>
+                <w:rFonts w:ascii="Times New Roman" w:hAnsi="Times New Roman"/>
+                <w:sz w:val="24"/>
+                <w:szCs w:val="24"/>
+              </w:rPr>
+            </w:pPr>
+          </w:p>
+        </w:tc>
+        <w:tc>
+          <w:tcPr>
+            <w:tcW w:w="1440" w:type="dxa"/>
+            <w:tcBorders>
+              <w:top w:val="nil"/>
+              <w:left w:val="nil"/>
+              <w:bottom w:val="nil"/>
+              <w:right w:val="nil"/>
+            </w:tcBorders>
+          </w:tcPr>
+          <w:p>
+            <w:pPr>
+              <w:widowControl w:val="0"/>
+              <w:autoSpaceDE w:val="0"/>
+              <w:autoSpaceDN w:val="0"/>
+              <w:adjustRightInd w:val="0"/>
+              <w:spacing w:line="240" w:lineRule="auto"/>
+              <w:jc w:val="center"/>
+              <w:rPr>
+                <w:rFonts w:ascii="Times New Roman" w:hAnsi="Times New Roman"/>
+                <w:sz w:val="24"/>
+                <w:szCs w:val="24"/>
+              </w:rPr>
+            </w:pPr>
+            <w:r>
+              <w:rPr>
+                <w:rFonts w:ascii="Times New Roman" w:hAnsi="Times New Roman"/>
+                <w:sz w:val="24"/>
+                <w:szCs w:val="24"/>
+              </w:rPr>
+              <w:t>YES</w:t>
+            </w:r>
+          </w:p>
+        </w:tc>
+      </w:tr>
+      <w:tr>
+        <w:tblPrEx>
+          <w:tblCellMar>
+            <w:top w:w="0" w:type="dxa"/>
+            <w:bottom w:w="0" w:type="dxa"/>
+          </w:tblCellMar>
+        </w:tblPrEx>
+        <w:trPr>
+          <w:jc w:val="center"/>
+        </w:trPr>
+        <w:tc>
+          <w:tcPr>
+            <w:tcW w:w="2955" w:type="dxa"/>
+            <w:tcBorders>
+              <w:top w:val="nil"/>
+              <w:left w:val="nil"/>
+              <w:bottom w:val="nil"/>
+              <w:right w:val="nil"/>
+            </w:tcBorders>
+          </w:tcPr>
+          <w:p>
+            <w:pPr>
+              <w:widowControl w:val="0"/>
+              <w:autoSpaceDE w:val="0"/>
+              <w:autoSpaceDN w:val="0"/>
+              <w:adjustRightInd w:val="0"/>
+              <w:spacing w:line="240" w:lineRule="auto"/>
+              <w:rPr>
+                <w:rFonts w:ascii="Times New Roman" w:hAnsi="Times New Roman"/>
+                <w:sz w:val="24"/>
+                <w:szCs w:val="24"/>
+              </w:rPr>
+            </w:pPr>
+            <w:proofErr w:type="spellStart"/>
+            <w:r>
+              <w:rPr>
+                <w:rFonts w:ascii="Times New Roman" w:hAnsi="Times New Roman"/>
+                <w:sz w:val="24"/>
+                <w:szCs w:val="24"/>
+              </w:rPr>
+              <w:t>Corrupt_past</w:t>
+            </w:r>
+            <w:proofErr w:type="spellEnd"/>
+          </w:p>
+        </w:tc>
+        <w:tc>
+          <w:tcPr>
+            <w:tcW w:w="1440" w:type="dxa"/>
+            <w:tcBorders>
+              <w:top w:val="nil"/>
+              <w:left w:val="nil"/>
+              <w:bottom w:val="nil"/>
+              <w:right w:val="nil"/>
+            </w:tcBorders>
+          </w:tcPr>
+          <w:p>
+            <w:pPr>
+              <w:widowControl w:val="0"/>
+              <w:autoSpaceDE w:val="0"/>
+              <w:autoSpaceDN w:val="0"/>
+              <w:adjustRightInd w:val="0"/>
+              <w:spacing w:line="240" w:lineRule="auto"/>
+              <w:jc w:val="center"/>
+              <w:rPr>
+                <w:rFonts w:ascii="Times New Roman" w:hAnsi="Times New Roman"/>
+                <w:sz w:val="24"/>
+                <w:szCs w:val="24"/>
+              </w:rPr>
+            </w:pPr>
+          </w:p>
+        </w:tc>
+        <w:tc>
+          <w:tcPr>
+            <w:tcW w:w="1440" w:type="dxa"/>
+            <w:tcBorders>
+              <w:top w:val="nil"/>
+              <w:left w:val="nil"/>
+              <w:bottom w:val="nil"/>
+              <w:right w:val="nil"/>
+            </w:tcBorders>
+          </w:tcPr>
+          <w:p>
+            <w:pPr>
+              <w:widowControl w:val="0"/>
+              <w:autoSpaceDE w:val="0"/>
+              <w:autoSpaceDN w:val="0"/>
+              <w:adjustRightInd w:val="0"/>
+              <w:spacing w:line="240" w:lineRule="auto"/>
+              <w:jc w:val="center"/>
+              <w:rPr>
+                <w:rFonts w:ascii="Times New Roman" w:hAnsi="Times New Roman"/>
+                <w:sz w:val="24"/>
+                <w:szCs w:val="24"/>
+              </w:rPr>
+            </w:pPr>
+            <w:r>
+              <w:rPr>
+                <w:rFonts w:ascii="Times New Roman" w:hAnsi="Times New Roman"/>
+                <w:sz w:val="24"/>
+                <w:szCs w:val="24"/>
+              </w:rPr>
+              <w:t>YES</w:t>
+            </w:r>
+          </w:p>
+        </w:tc>
+        <w:tc>
+          <w:tcPr>
+            <w:tcW w:w="1584" w:type="dxa"/>
+            <w:tcBorders>
+              <w:top w:val="nil"/>
+              <w:left w:val="nil"/>
+              <w:bottom w:val="nil"/>
+              <w:right w:val="nil"/>
+            </w:tcBorders>
+          </w:tcPr>
+          <w:p>
+            <w:pPr>
+              <w:widowControl w:val="0"/>
+              <w:autoSpaceDE w:val="0"/>
+              <w:autoSpaceDN w:val="0"/>
+              <w:adjustRightInd w:val="0"/>
+              <w:spacing w:line="240" w:lineRule="auto"/>
+              <w:jc w:val="center"/>
+              <w:rPr>
+                <w:rFonts w:ascii="Times New Roman" w:hAnsi="Times New Roman"/>
+                <w:sz w:val="24"/>
+                <w:szCs w:val="24"/>
+              </w:rPr>
+            </w:pPr>
+          </w:p>
+        </w:tc>
+        <w:tc>
+          <w:tcPr>
+            <w:tcW w:w="1440" w:type="dxa"/>
+            <w:tcBorders>
+              <w:top w:val="nil"/>
+              <w:left w:val="nil"/>
+              <w:bottom w:val="nil"/>
+              <w:right w:val="nil"/>
+            </w:tcBorders>
+          </w:tcPr>
+          <w:p>
+            <w:pPr>
+              <w:widowControl w:val="0"/>
+              <w:autoSpaceDE w:val="0"/>
+              <w:autoSpaceDN w:val="0"/>
+              <w:adjustRightInd w:val="0"/>
+              <w:spacing w:line="240" w:lineRule="auto"/>
+              <w:jc w:val="center"/>
+              <w:rPr>
+                <w:rFonts w:ascii="Times New Roman" w:hAnsi="Times New Roman"/>
+                <w:sz w:val="24"/>
+                <w:szCs w:val="24"/>
+              </w:rPr>
+            </w:pPr>
+            <w:r>
+              <w:rPr>
+                <w:rFonts w:ascii="Times New Roman" w:hAnsi="Times New Roman"/>
+                <w:sz w:val="24"/>
+                <w:szCs w:val="24"/>
+              </w:rPr>
+              <w:t>YES</w:t>
+            </w:r>
+          </w:p>
+        </w:tc>
+      </w:tr>
+      <w:tr>
+        <w:tblPrEx>
+          <w:tblCellMar>
+            <w:top w:w="0" w:type="dxa"/>
+            <w:bottom w:w="0" w:type="dxa"/>
+          </w:tblCellMar>
+        </w:tblPrEx>
+        <w:trPr>
+          <w:jc w:val="center"/>
+        </w:trPr>
+        <w:tc>
+          <w:tcPr>
+            <w:tcW w:w="2955" w:type="dxa"/>
+            <w:tcBorders>
+              <w:top w:val="nil"/>
+              <w:left w:val="nil"/>
+              <w:bottom w:val="nil"/>
+              <w:right w:val="nil"/>
+            </w:tcBorders>
+          </w:tcPr>
+          <w:p>
+            <w:pPr>
+              <w:widowControl w:val="0"/>
+              <w:autoSpaceDE w:val="0"/>
+              <w:autoSpaceDN w:val="0"/>
+              <w:adjustRightInd w:val="0"/>
+              <w:spacing w:line="240" w:lineRule="auto"/>
+              <w:rPr>
+                <w:rFonts w:ascii="Times New Roman" w:hAnsi="Times New Roman"/>
+                <w:sz w:val="24"/>
+                <w:szCs w:val="24"/>
+              </w:rPr>
+            </w:pPr>
+            <w:r>
+              <w:rPr>
+                <w:rFonts w:ascii="Times New Roman" w:hAnsi="Times New Roman"/>
+                <w:sz w:val="24"/>
+                <w:szCs w:val="24"/>
+              </w:rPr>
+              <w:t>Homicidio</w:t>
+            </w:r>
+          </w:p>
+        </w:tc>
+        <w:tc>
+          <w:tcPr>
+            <w:tcW w:w="1440" w:type="dxa"/>
+            <w:tcBorders>
+              <w:top w:val="nil"/>
+              <w:left w:val="nil"/>
+              <w:bottom w:val="nil"/>
+              <w:right w:val="nil"/>
+            </w:tcBorders>
+          </w:tcPr>
+          <w:p>
+            <w:pPr>
+              <w:widowControl w:val="0"/>
+              <w:autoSpaceDE w:val="0"/>
+              <w:autoSpaceDN w:val="0"/>
+              <w:adjustRightInd w:val="0"/>
+              <w:spacing w:line="240" w:lineRule="auto"/>
+              <w:jc w:val="center"/>
+              <w:rPr>
+                <w:rFonts w:ascii="Times New Roman" w:hAnsi="Times New Roman"/>
+                <w:sz w:val="24"/>
+                <w:szCs w:val="24"/>
+              </w:rPr>
+            </w:pPr>
+          </w:p>
+        </w:tc>
+        <w:tc>
+          <w:tcPr>
+            <w:tcW w:w="1440" w:type="dxa"/>
+            <w:tcBorders>
+              <w:top w:val="nil"/>
+              <w:left w:val="nil"/>
+              <w:bottom w:val="nil"/>
+              <w:right w:val="nil"/>
+            </w:tcBorders>
+          </w:tcPr>
+          <w:p>
+            <w:pPr>
+              <w:widowControl w:val="0"/>
+              <w:autoSpaceDE w:val="0"/>
+              <w:autoSpaceDN w:val="0"/>
+              <w:adjustRightInd w:val="0"/>
+              <w:spacing w:line="240" w:lineRule="auto"/>
+              <w:jc w:val="center"/>
+              <w:rPr>
+                <w:rFonts w:ascii="Times New Roman" w:hAnsi="Times New Roman"/>
+                <w:sz w:val="24"/>
+                <w:szCs w:val="24"/>
+              </w:rPr>
+            </w:pPr>
+            <w:r>
+              <w:rPr>
+                <w:rFonts w:ascii="Times New Roman" w:hAnsi="Times New Roman"/>
+                <w:sz w:val="24"/>
+                <w:szCs w:val="24"/>
+              </w:rPr>
+              <w:t>YES</w:t>
+            </w:r>
+          </w:p>
+        </w:tc>
+        <w:tc>
+          <w:tcPr>
+            <w:tcW w:w="1584" w:type="dxa"/>
+            <w:tcBorders>
+              <w:top w:val="nil"/>
+              <w:left w:val="nil"/>
+              <w:bottom w:val="nil"/>
+              <w:right w:val="nil"/>
+            </w:tcBorders>
+          </w:tcPr>
+          <w:p>
+            <w:pPr>
+              <w:widowControl w:val="0"/>
+              <w:autoSpaceDE w:val="0"/>
+              <w:autoSpaceDN w:val="0"/>
+              <w:adjustRightInd w:val="0"/>
+              <w:spacing w:line="240" w:lineRule="auto"/>
+              <w:jc w:val="center"/>
+              <w:rPr>
+                <w:rFonts w:ascii="Times New Roman" w:hAnsi="Times New Roman"/>
+                <w:sz w:val="24"/>
+                <w:szCs w:val="24"/>
+              </w:rPr>
+            </w:pPr>
+          </w:p>
+        </w:tc>
+        <w:tc>
+          <w:tcPr>
+            <w:tcW w:w="1440" w:type="dxa"/>
+            <w:tcBorders>
+              <w:top w:val="nil"/>
+              <w:left w:val="nil"/>
+              <w:bottom w:val="nil"/>
+              <w:right w:val="nil"/>
+            </w:tcBorders>
+          </w:tcPr>
+          <w:p>
+            <w:pPr>
+              <w:widowControl w:val="0"/>
+              <w:autoSpaceDE w:val="0"/>
+              <w:autoSpaceDN w:val="0"/>
+              <w:adjustRightInd w:val="0"/>
+              <w:spacing w:line="240" w:lineRule="auto"/>
+              <w:jc w:val="center"/>
+              <w:rPr>
+                <w:rFonts w:ascii="Times New Roman" w:hAnsi="Times New Roman"/>
+                <w:sz w:val="24"/>
+                <w:szCs w:val="24"/>
+              </w:rPr>
+            </w:pPr>
+            <w:r>
+              <w:rPr>
+                <w:rFonts w:ascii="Times New Roman" w:hAnsi="Times New Roman"/>
+                <w:sz w:val="24"/>
+                <w:szCs w:val="24"/>
+              </w:rPr>
+              <w:t>YES</w:t>
+            </w:r>
+          </w:p>
+        </w:tc>
+      </w:tr>
+      <w:tr>
+        <w:tblPrEx>
+          <w:tblCellMar>
+            <w:top w:w="0" w:type="dxa"/>
+            <w:bottom w:w="0" w:type="dxa"/>
+          </w:tblCellMar>
+        </w:tblPrEx>
+        <w:trPr>
+          <w:jc w:val="center"/>
+        </w:trPr>
+        <w:tc>
+          <w:tcPr>
+            <w:tcW w:w="2955" w:type="dxa"/>
+            <w:tcBorders>
+              <w:top w:val="nil"/>
+              <w:left w:val="nil"/>
+              <w:bottom w:val="nil"/>
+              <w:right w:val="nil"/>
+            </w:tcBorders>
+          </w:tcPr>
+          <w:p>
+            <w:pPr>
+              <w:widowControl w:val="0"/>
+              <w:autoSpaceDE w:val="0"/>
+              <w:autoSpaceDN w:val="0"/>
+              <w:adjustRightInd w:val="0"/>
+              <w:spacing w:line="240" w:lineRule="auto"/>
+              <w:rPr>
+                <w:rFonts w:ascii="Times New Roman" w:hAnsi="Times New Roman"/>
+                <w:sz w:val="24"/>
+                <w:szCs w:val="24"/>
+              </w:rPr>
+            </w:pPr>
+            <w:proofErr w:type="spellStart"/>
+            <w:r>
+              <w:rPr>
+                <w:rFonts w:ascii="Times New Roman" w:hAnsi="Times New Roman"/>
+                <w:sz w:val="24"/>
+                <w:szCs w:val="24"/>
+              </w:rPr>
+              <w:t>Ingreso_total</w:t>
+            </w:r>
+            <w:proofErr w:type="spellEnd"/>
+          </w:p>
+        </w:tc>
+        <w:tc>
+          <w:tcPr>
+            <w:tcW w:w="1440" w:type="dxa"/>
+            <w:tcBorders>
+              <w:top w:val="nil"/>
+              <w:left w:val="nil"/>
+              <w:bottom w:val="nil"/>
+              <w:right w:val="nil"/>
+            </w:tcBorders>
+          </w:tcPr>
+          <w:p>
+            <w:pPr>
+              <w:widowControl w:val="0"/>
+              <w:autoSpaceDE w:val="0"/>
+              <w:autoSpaceDN w:val="0"/>
+              <w:adjustRightInd w:val="0"/>
+              <w:spacing w:line="240" w:lineRule="auto"/>
+              <w:jc w:val="center"/>
+              <w:rPr>
+                <w:rFonts w:ascii="Times New Roman" w:hAnsi="Times New Roman"/>
+                <w:sz w:val="24"/>
+                <w:szCs w:val="24"/>
+              </w:rPr>
+            </w:pPr>
+          </w:p>
+        </w:tc>
+        <w:tc>
+          <w:tcPr>
+            <w:tcW w:w="1440" w:type="dxa"/>
+            <w:tcBorders>
+              <w:top w:val="nil"/>
+              <w:left w:val="nil"/>
+              <w:bottom w:val="nil"/>
+              <w:right w:val="nil"/>
+            </w:tcBorders>
+          </w:tcPr>
+          <w:p>
+            <w:pPr>
+              <w:widowControl w:val="0"/>
+              <w:autoSpaceDE w:val="0"/>
+              <w:autoSpaceDN w:val="0"/>
+              <w:adjustRightInd w:val="0"/>
+              <w:spacing w:line="240" w:lineRule="auto"/>
+              <w:jc w:val="center"/>
+              <w:rPr>
+                <w:rFonts w:ascii="Times New Roman" w:hAnsi="Times New Roman"/>
+                <w:sz w:val="24"/>
+                <w:szCs w:val="24"/>
+              </w:rPr>
+            </w:pPr>
+            <w:r>
+              <w:rPr>
+                <w:rFonts w:ascii="Times New Roman" w:hAnsi="Times New Roman"/>
+                <w:sz w:val="24"/>
+                <w:szCs w:val="24"/>
+              </w:rPr>
+              <w:t>YES</w:t>
+            </w:r>
+          </w:p>
+        </w:tc>
+        <w:tc>
+          <w:tcPr>
+            <w:tcW w:w="1584" w:type="dxa"/>
+            <w:tcBorders>
+              <w:top w:val="nil"/>
+              <w:left w:val="nil"/>
+              <w:bottom w:val="nil"/>
+              <w:right w:val="nil"/>
+            </w:tcBorders>
+          </w:tcPr>
+          <w:p>
+            <w:pPr>
+              <w:widowControl w:val="0"/>
+              <w:autoSpaceDE w:val="0"/>
+              <w:autoSpaceDN w:val="0"/>
+              <w:adjustRightInd w:val="0"/>
+              <w:spacing w:line="240" w:lineRule="auto"/>
+              <w:jc w:val="center"/>
+              <w:rPr>
+                <w:rFonts w:ascii="Times New Roman" w:hAnsi="Times New Roman"/>
+                <w:sz w:val="24"/>
+                <w:szCs w:val="24"/>
+              </w:rPr>
+            </w:pPr>
+          </w:p>
+        </w:tc>
+        <w:tc>
+          <w:tcPr>
+            <w:tcW w:w="1440" w:type="dxa"/>
+            <w:tcBorders>
+              <w:top w:val="nil"/>
+              <w:left w:val="nil"/>
+              <w:bottom w:val="nil"/>
+              <w:right w:val="nil"/>
+            </w:tcBorders>
+          </w:tcPr>
+          <w:p>
+            <w:pPr>
+              <w:widowControl w:val="0"/>
+              <w:autoSpaceDE w:val="0"/>
+              <w:autoSpaceDN w:val="0"/>
+              <w:adjustRightInd w:val="0"/>
+              <w:spacing w:line="240" w:lineRule="auto"/>
+              <w:jc w:val="center"/>
+              <w:rPr>
+                <w:rFonts w:ascii="Times New Roman" w:hAnsi="Times New Roman"/>
+                <w:sz w:val="24"/>
+                <w:szCs w:val="24"/>
+              </w:rPr>
+            </w:pPr>
+            <w:r>
+              <w:rPr>
+                <w:rFonts w:ascii="Times New Roman" w:hAnsi="Times New Roman"/>
+                <w:sz w:val="24"/>
+                <w:szCs w:val="24"/>
+              </w:rPr>
+              <w:t>YES</w:t>
+            </w:r>
+          </w:p>
+        </w:tc>
+      </w:tr>
+      <w:tr>
+        <w:tblPrEx>
+          <w:tblCellMar>
+            <w:top w:w="0" w:type="dxa"/>
+            <w:bottom w:w="0" w:type="dxa"/>
+          </w:tblCellMar>
+        </w:tblPrEx>
+        <w:trPr>
+          <w:jc w:val="center"/>
+        </w:trPr>
+        <w:tc>
+          <w:tcPr>
+            <w:tcW w:w="2955" w:type="dxa"/>
+            <w:tcBorders>
+              <w:top w:val="nil"/>
+              <w:left w:val="nil"/>
+              <w:bottom w:val="nil"/>
+              <w:right w:val="nil"/>
+            </w:tcBorders>
+          </w:tcPr>
+          <w:p>
+            <w:pPr>
+              <w:widowControl w:val="0"/>
+              <w:autoSpaceDE w:val="0"/>
+              <w:autoSpaceDN w:val="0"/>
+              <w:adjustRightInd w:val="0"/>
+              <w:spacing w:line="240" w:lineRule="auto"/>
+              <w:rPr>
+                <w:rFonts w:ascii="Times New Roman" w:hAnsi="Times New Roman"/>
+                <w:sz w:val="24"/>
+                <w:szCs w:val="24"/>
+              </w:rPr>
+            </w:pPr>
+            <w:proofErr w:type="spellStart"/>
+            <w:r>
+              <w:rPr>
+                <w:rFonts w:ascii="Times New Roman" w:hAnsi="Times New Roman"/>
+                <w:sz w:val="24"/>
+                <w:szCs w:val="24"/>
+              </w:rPr>
+              <w:t>Mismo_Partido</w:t>
+            </w:r>
+            <w:proofErr w:type="spellEnd"/>
+          </w:p>
+        </w:tc>
+        <w:tc>
+          <w:tcPr>
+            <w:tcW w:w="1440" w:type="dxa"/>
+            <w:tcBorders>
+              <w:top w:val="nil"/>
+              <w:left w:val="nil"/>
+              <w:bottom w:val="nil"/>
+              <w:right w:val="nil"/>
+            </w:tcBorders>
+          </w:tcPr>
+          <w:p>
+            <w:pPr>
+              <w:widowControl w:val="0"/>
+              <w:autoSpaceDE w:val="0"/>
+              <w:autoSpaceDN w:val="0"/>
+              <w:adjustRightInd w:val="0"/>
+              <w:spacing w:line="240" w:lineRule="auto"/>
+              <w:jc w:val="center"/>
+              <w:rPr>
+                <w:rFonts w:ascii="Times New Roman" w:hAnsi="Times New Roman"/>
+                <w:sz w:val="24"/>
+                <w:szCs w:val="24"/>
+              </w:rPr>
+            </w:pPr>
+          </w:p>
+        </w:tc>
+        <w:tc>
+          <w:tcPr>
+            <w:tcW w:w="1440" w:type="dxa"/>
+            <w:tcBorders>
+              <w:top w:val="nil"/>
+              <w:left w:val="nil"/>
+              <w:bottom w:val="nil"/>
+              <w:right w:val="nil"/>
+            </w:tcBorders>
+          </w:tcPr>
+          <w:p>
+            <w:pPr>
+              <w:widowControl w:val="0"/>
+              <w:autoSpaceDE w:val="0"/>
+              <w:autoSpaceDN w:val="0"/>
+              <w:adjustRightInd w:val="0"/>
+              <w:spacing w:line="240" w:lineRule="auto"/>
+              <w:jc w:val="center"/>
+              <w:rPr>
+                <w:rFonts w:ascii="Times New Roman" w:hAnsi="Times New Roman"/>
+                <w:sz w:val="24"/>
+                <w:szCs w:val="24"/>
+              </w:rPr>
+            </w:pPr>
+            <w:r>
+              <w:rPr>
+                <w:rFonts w:ascii="Times New Roman" w:hAnsi="Times New Roman"/>
+                <w:sz w:val="24"/>
+                <w:szCs w:val="24"/>
+              </w:rPr>
+              <w:t>YES</w:t>
+            </w:r>
+          </w:p>
+        </w:tc>
+        <w:tc>
+          <w:tcPr>
+            <w:tcW w:w="1584" w:type="dxa"/>
+            <w:tcBorders>
+              <w:top w:val="nil"/>
+              <w:left w:val="nil"/>
+              <w:bottom w:val="nil"/>
+              <w:right w:val="nil"/>
+            </w:tcBorders>
+          </w:tcPr>
+          <w:p>
+            <w:pPr>
+              <w:widowControl w:val="0"/>
+              <w:autoSpaceDE w:val="0"/>
+              <w:autoSpaceDN w:val="0"/>
+              <w:adjustRightInd w:val="0"/>
+              <w:spacing w:line="240" w:lineRule="auto"/>
+              <w:jc w:val="center"/>
+              <w:rPr>
+                <w:rFonts w:ascii="Times New Roman" w:hAnsi="Times New Roman"/>
+                <w:sz w:val="24"/>
+                <w:szCs w:val="24"/>
+              </w:rPr>
+            </w:pPr>
+          </w:p>
+        </w:tc>
+        <w:tc>
+          <w:tcPr>
+            <w:tcW w:w="1440" w:type="dxa"/>
+            <w:tcBorders>
+              <w:top w:val="nil"/>
+              <w:left w:val="nil"/>
+              <w:bottom w:val="nil"/>
+              <w:right w:val="nil"/>
+            </w:tcBorders>
+          </w:tcPr>
+          <w:p>
+            <w:pPr>
+              <w:widowControl w:val="0"/>
+              <w:autoSpaceDE w:val="0"/>
+              <w:autoSpaceDN w:val="0"/>
+              <w:adjustRightInd w:val="0"/>
+              <w:spacing w:line="240" w:lineRule="auto"/>
+              <w:jc w:val="center"/>
+              <w:rPr>
+                <w:rFonts w:ascii="Times New Roman" w:hAnsi="Times New Roman"/>
+                <w:sz w:val="24"/>
+                <w:szCs w:val="24"/>
+              </w:rPr>
+            </w:pPr>
+            <w:r>
+              <w:rPr>
+                <w:rFonts w:ascii="Times New Roman" w:hAnsi="Times New Roman"/>
+                <w:sz w:val="24"/>
+                <w:szCs w:val="24"/>
+              </w:rPr>
+              <w:t>YES</w:t>
+            </w:r>
+          </w:p>
+        </w:tc>
+      </w:tr>
+      <w:tr>
+        <w:tblPrEx>
+          <w:tblCellMar>
+            <w:top w:w="0" w:type="dxa"/>
+            <w:bottom w:w="0" w:type="dxa"/>
+          </w:tblCellMar>
+        </w:tblPrEx>
+        <w:trPr>
+          <w:jc w:val="center"/>
+        </w:trPr>
+        <w:tc>
+          <w:tcPr>
+            <w:tcW w:w="2955" w:type="dxa"/>
+            <w:tcBorders>
+              <w:top w:val="nil"/>
+              <w:left w:val="nil"/>
+              <w:bottom w:val="nil"/>
+              <w:right w:val="nil"/>
+            </w:tcBorders>
+          </w:tcPr>
+          <w:p>
+            <w:pPr>
+              <w:widowControl w:val="0"/>
+              <w:autoSpaceDE w:val="0"/>
+              <w:autoSpaceDN w:val="0"/>
+              <w:adjustRightInd w:val="0"/>
+              <w:spacing w:line="240" w:lineRule="auto"/>
+              <w:rPr>
+                <w:rFonts w:ascii="Times New Roman" w:hAnsi="Times New Roman"/>
+                <w:sz w:val="24"/>
+                <w:szCs w:val="24"/>
+              </w:rPr>
+            </w:pPr>
+            <w:proofErr w:type="spellStart"/>
+            <w:r>
+              <w:rPr>
+                <w:rFonts w:ascii="Times New Roman" w:hAnsi="Times New Roman"/>
+                <w:sz w:val="24"/>
+                <w:szCs w:val="24"/>
+              </w:rPr>
+              <w:t>EF_Grado_Secundaria</w:t>
+            </w:r>
+            <w:proofErr w:type="spellEnd"/>
+          </w:p>
+        </w:tc>
+        <w:tc>
+          <w:tcPr>
+            <w:tcW w:w="1440" w:type="dxa"/>
+            <w:tcBorders>
+              <w:top w:val="nil"/>
+              <w:left w:val="nil"/>
+              <w:bottom w:val="nil"/>
+              <w:right w:val="nil"/>
+            </w:tcBorders>
+          </w:tcPr>
+          <w:p>
+            <w:pPr>
+              <w:widowControl w:val="0"/>
+              <w:autoSpaceDE w:val="0"/>
+              <w:autoSpaceDN w:val="0"/>
+              <w:adjustRightInd w:val="0"/>
+              <w:spacing w:line="240" w:lineRule="auto"/>
+              <w:jc w:val="center"/>
+              <w:rPr>
+                <w:rFonts w:ascii="Times New Roman" w:hAnsi="Times New Roman"/>
+                <w:sz w:val="24"/>
+                <w:szCs w:val="24"/>
+              </w:rPr>
+            </w:pPr>
+          </w:p>
+        </w:tc>
+        <w:tc>
+          <w:tcPr>
+            <w:tcW w:w="1440" w:type="dxa"/>
+            <w:tcBorders>
+              <w:top w:val="nil"/>
+              <w:left w:val="nil"/>
+              <w:bottom w:val="nil"/>
+              <w:right w:val="nil"/>
+            </w:tcBorders>
+          </w:tcPr>
+          <w:p>
+            <w:pPr>
+              <w:widowControl w:val="0"/>
+              <w:autoSpaceDE w:val="0"/>
+              <w:autoSpaceDN w:val="0"/>
+              <w:adjustRightInd w:val="0"/>
+              <w:spacing w:line="240" w:lineRule="auto"/>
+              <w:jc w:val="center"/>
+              <w:rPr>
+                <w:rFonts w:ascii="Times New Roman" w:hAnsi="Times New Roman"/>
+                <w:sz w:val="24"/>
+                <w:szCs w:val="24"/>
+              </w:rPr>
+            </w:pPr>
+          </w:p>
+        </w:tc>
+        <w:tc>
+          <w:tcPr>
+            <w:tcW w:w="1584" w:type="dxa"/>
+            <w:tcBorders>
+              <w:top w:val="nil"/>
+              <w:left w:val="nil"/>
+              <w:bottom w:val="nil"/>
+              <w:right w:val="nil"/>
+            </w:tcBorders>
+          </w:tcPr>
+          <w:p>
+            <w:pPr>
+              <w:widowControl w:val="0"/>
+              <w:autoSpaceDE w:val="0"/>
+              <w:autoSpaceDN w:val="0"/>
+              <w:adjustRightInd w:val="0"/>
+              <w:spacing w:line="240" w:lineRule="auto"/>
+              <w:jc w:val="center"/>
+              <w:rPr>
+                <w:rFonts w:ascii="Times New Roman" w:hAnsi="Times New Roman"/>
+                <w:sz w:val="24"/>
+                <w:szCs w:val="24"/>
+              </w:rPr>
+            </w:pPr>
+            <w:r>
+              <w:rPr>
+                <w:rFonts w:ascii="Times New Roman" w:hAnsi="Times New Roman"/>
+                <w:sz w:val="24"/>
+                <w:szCs w:val="24"/>
+              </w:rPr>
+              <w:t>YES</w:t>
+            </w:r>
+          </w:p>
+        </w:tc>
+        <w:tc>
+          <w:tcPr>
+            <w:tcW w:w="1440" w:type="dxa"/>
+            <w:tcBorders>
+              <w:top w:val="nil"/>
+              <w:left w:val="nil"/>
+              <w:bottom w:val="nil"/>
+              <w:right w:val="nil"/>
+            </w:tcBorders>
+          </w:tcPr>
+          <w:p>
+            <w:pPr>
+              <w:widowControl w:val="0"/>
+              <w:autoSpaceDE w:val="0"/>
+              <w:autoSpaceDN w:val="0"/>
+              <w:adjustRightInd w:val="0"/>
+              <w:spacing w:line="240" w:lineRule="auto"/>
+              <w:jc w:val="center"/>
+              <w:rPr>
+                <w:rFonts w:ascii="Times New Roman" w:hAnsi="Times New Roman"/>
+                <w:sz w:val="24"/>
+                <w:szCs w:val="24"/>
+              </w:rPr>
+            </w:pPr>
+            <w:r>
+              <w:rPr>
+                <w:rFonts w:ascii="Times New Roman" w:hAnsi="Times New Roman"/>
+                <w:sz w:val="24"/>
+                <w:szCs w:val="24"/>
+              </w:rPr>
+              <w:t>YES</w:t>
+            </w:r>
+          </w:p>
+        </w:tc>
+      </w:tr>
+      <w:tr>
+        <w:tblPrEx>
+          <w:tblCellMar>
+            <w:top w:w="0" w:type="dxa"/>
+            <w:bottom w:w="0" w:type="dxa"/>
+          </w:tblCellMar>
+        </w:tblPrEx>
+        <w:trPr>
+          <w:jc w:val="center"/>
+        </w:trPr>
+        <w:tc>
+          <w:tcPr>
+            <w:tcW w:w="2955" w:type="dxa"/>
+            <w:tcBorders>
+              <w:top w:val="nil"/>
+              <w:left w:val="nil"/>
+              <w:bottom w:val="nil"/>
+              <w:right w:val="nil"/>
+            </w:tcBorders>
+          </w:tcPr>
+          <w:p>
+            <w:pPr>
+              <w:widowControl w:val="0"/>
+              <w:autoSpaceDE w:val="0"/>
+              <w:autoSpaceDN w:val="0"/>
+              <w:adjustRightInd w:val="0"/>
+              <w:spacing w:line="240" w:lineRule="auto"/>
+              <w:rPr>
+                <w:rFonts w:ascii="Times New Roman" w:hAnsi="Times New Roman"/>
+                <w:sz w:val="24"/>
+                <w:szCs w:val="24"/>
+              </w:rPr>
+            </w:pPr>
+            <w:proofErr w:type="spellStart"/>
+            <w:r>
+              <w:rPr>
+                <w:rFonts w:ascii="Times New Roman" w:hAnsi="Times New Roman"/>
+                <w:sz w:val="24"/>
+                <w:szCs w:val="24"/>
+              </w:rPr>
+              <w:t>EF_Año</w:t>
+            </w:r>
+            <w:proofErr w:type="spellEnd"/>
+          </w:p>
+        </w:tc>
+        <w:tc>
+          <w:tcPr>
+            <w:tcW w:w="1440" w:type="dxa"/>
+            <w:tcBorders>
+              <w:top w:val="nil"/>
+              <w:left w:val="nil"/>
+              <w:bottom w:val="nil"/>
+              <w:right w:val="nil"/>
+            </w:tcBorders>
+          </w:tcPr>
+          <w:p>
+            <w:pPr>
+              <w:widowControl w:val="0"/>
+              <w:autoSpaceDE w:val="0"/>
+              <w:autoSpaceDN w:val="0"/>
+              <w:adjustRightInd w:val="0"/>
+              <w:spacing w:line="240" w:lineRule="auto"/>
+              <w:jc w:val="center"/>
+              <w:rPr>
+                <w:rFonts w:ascii="Times New Roman" w:hAnsi="Times New Roman"/>
+                <w:sz w:val="24"/>
+                <w:szCs w:val="24"/>
+              </w:rPr>
+            </w:pPr>
+          </w:p>
+        </w:tc>
+        <w:tc>
+          <w:tcPr>
+            <w:tcW w:w="1440" w:type="dxa"/>
+            <w:tcBorders>
+              <w:top w:val="nil"/>
+              <w:left w:val="nil"/>
+              <w:bottom w:val="nil"/>
+              <w:right w:val="nil"/>
+            </w:tcBorders>
+          </w:tcPr>
+          <w:p>
+            <w:pPr>
+              <w:widowControl w:val="0"/>
+              <w:autoSpaceDE w:val="0"/>
+              <w:autoSpaceDN w:val="0"/>
+              <w:adjustRightInd w:val="0"/>
+              <w:spacing w:line="240" w:lineRule="auto"/>
+              <w:jc w:val="center"/>
+              <w:rPr>
+                <w:rFonts w:ascii="Times New Roman" w:hAnsi="Times New Roman"/>
+                <w:sz w:val="24"/>
+                <w:szCs w:val="24"/>
+              </w:rPr>
+            </w:pPr>
+          </w:p>
+        </w:tc>
+        <w:tc>
+          <w:tcPr>
+            <w:tcW w:w="1584" w:type="dxa"/>
+            <w:tcBorders>
+              <w:top w:val="nil"/>
+              <w:left w:val="nil"/>
+              <w:bottom w:val="nil"/>
+              <w:right w:val="nil"/>
+            </w:tcBorders>
+          </w:tcPr>
+          <w:p>
+            <w:pPr>
+              <w:widowControl w:val="0"/>
+              <w:autoSpaceDE w:val="0"/>
+              <w:autoSpaceDN w:val="0"/>
+              <w:adjustRightInd w:val="0"/>
+              <w:spacing w:line="240" w:lineRule="auto"/>
+              <w:jc w:val="center"/>
+              <w:rPr>
+                <w:rFonts w:ascii="Times New Roman" w:hAnsi="Times New Roman"/>
+                <w:sz w:val="24"/>
+                <w:szCs w:val="24"/>
+              </w:rPr>
+            </w:pPr>
+            <w:r>
+              <w:rPr>
+                <w:rFonts w:ascii="Times New Roman" w:hAnsi="Times New Roman"/>
+                <w:sz w:val="24"/>
+                <w:szCs w:val="24"/>
+              </w:rPr>
+              <w:t>YES</w:t>
+            </w:r>
+          </w:p>
+        </w:tc>
+        <w:tc>
+          <w:tcPr>
+            <w:tcW w:w="1440" w:type="dxa"/>
+            <w:tcBorders>
+              <w:top w:val="nil"/>
+              <w:left w:val="nil"/>
+              <w:bottom w:val="nil"/>
+              <w:right w:val="nil"/>
+            </w:tcBorders>
+          </w:tcPr>
+          <w:p>
+            <w:pPr>
+              <w:widowControl w:val="0"/>
+              <w:autoSpaceDE w:val="0"/>
+              <w:autoSpaceDN w:val="0"/>
+              <w:adjustRightInd w:val="0"/>
+              <w:spacing w:line="240" w:lineRule="auto"/>
+              <w:jc w:val="center"/>
+              <w:rPr>
+                <w:rFonts w:ascii="Times New Roman" w:hAnsi="Times New Roman"/>
+                <w:sz w:val="24"/>
+                <w:szCs w:val="24"/>
+              </w:rPr>
+            </w:pPr>
+            <w:r>
+              <w:rPr>
+                <w:rFonts w:ascii="Times New Roman" w:hAnsi="Times New Roman"/>
+                <w:sz w:val="24"/>
+                <w:szCs w:val="24"/>
+              </w:rPr>
+              <w:t>YES</w:t>
+            </w:r>
+          </w:p>
+        </w:tc>
+      </w:tr>
+      <w:tr>
+        <w:tblPrEx>
+          <w:tblCellMar>
+            <w:top w:w="0" w:type="dxa"/>
+            <w:bottom w:w="0" w:type="dxa"/>
+          </w:tblCellMar>
+        </w:tblPrEx>
+        <w:trPr>
+          <w:jc w:val="center"/>
+        </w:trPr>
+        <w:tc>
+          <w:tcPr>
+            <w:tcW w:w="2955" w:type="dxa"/>
+            <w:tcBorders>
+              <w:top w:val="nil"/>
+              <w:left w:val="nil"/>
+              <w:bottom w:val="nil"/>
+              <w:right w:val="nil"/>
+            </w:tcBorders>
+          </w:tcPr>
+          <w:p>
+            <w:pPr>
+              <w:widowControl w:val="0"/>
+              <w:autoSpaceDE w:val="0"/>
+              <w:autoSpaceDN w:val="0"/>
+              <w:adjustRightInd w:val="0"/>
+              <w:spacing w:line="240" w:lineRule="auto"/>
+              <w:rPr>
+                <w:rFonts w:ascii="Times New Roman" w:hAnsi="Times New Roman"/>
+                <w:sz w:val="24"/>
+                <w:szCs w:val="24"/>
+              </w:rPr>
+            </w:pPr>
+            <w:proofErr w:type="spellStart"/>
+            <w:r>
+              <w:rPr>
+                <w:rFonts w:ascii="Times New Roman" w:hAnsi="Times New Roman"/>
+                <w:sz w:val="24"/>
+                <w:szCs w:val="24"/>
+              </w:rPr>
+              <w:t>Grado_secundaria</w:t>
+            </w:r>
+            <w:proofErr w:type="spellEnd"/>
+          </w:p>
+        </w:tc>
+        <w:tc>
+          <w:tcPr>
+            <w:tcW w:w="1440" w:type="dxa"/>
+            <w:tcBorders>
+              <w:top w:val="nil"/>
+              <w:left w:val="nil"/>
+              <w:bottom w:val="nil"/>
+              <w:right w:val="nil"/>
+            </w:tcBorders>
+          </w:tcPr>
+          <w:p>
+            <w:pPr>
+              <w:widowControl w:val="0"/>
+              <w:autoSpaceDE w:val="0"/>
+              <w:autoSpaceDN w:val="0"/>
+              <w:adjustRightInd w:val="0"/>
+              <w:spacing w:line="240" w:lineRule="auto"/>
+              <w:jc w:val="center"/>
+              <w:rPr>
+                <w:rFonts w:ascii="Times New Roman" w:hAnsi="Times New Roman"/>
+                <w:sz w:val="24"/>
+                <w:szCs w:val="24"/>
+              </w:rPr>
+            </w:pPr>
+          </w:p>
+        </w:tc>
+        <w:tc>
+          <w:tcPr>
+            <w:tcW w:w="1440" w:type="dxa"/>
+            <w:tcBorders>
+              <w:top w:val="nil"/>
+              <w:left w:val="nil"/>
+              <w:bottom w:val="nil"/>
+              <w:right w:val="nil"/>
+            </w:tcBorders>
+          </w:tcPr>
+          <w:p>
+            <w:pPr>
+              <w:widowControl w:val="0"/>
+              <w:autoSpaceDE w:val="0"/>
+              <w:autoSpaceDN w:val="0"/>
+              <w:adjustRightInd w:val="0"/>
+              <w:spacing w:line="240" w:lineRule="auto"/>
+              <w:jc w:val="center"/>
+              <w:rPr>
+                <w:rFonts w:ascii="Times New Roman" w:hAnsi="Times New Roman"/>
+                <w:sz w:val="24"/>
+                <w:szCs w:val="24"/>
+              </w:rPr>
+            </w:pPr>
+          </w:p>
+        </w:tc>
+        <w:tc>
+          <w:tcPr>
+            <w:tcW w:w="1584" w:type="dxa"/>
+            <w:tcBorders>
+              <w:top w:val="nil"/>
+              <w:left w:val="nil"/>
+              <w:bottom w:val="nil"/>
+              <w:right w:val="nil"/>
+            </w:tcBorders>
+          </w:tcPr>
+          <w:p>
+            <w:pPr>
+              <w:widowControl w:val="0"/>
+              <w:autoSpaceDE w:val="0"/>
+              <w:autoSpaceDN w:val="0"/>
+              <w:adjustRightInd w:val="0"/>
+              <w:spacing w:line="240" w:lineRule="auto"/>
+              <w:jc w:val="center"/>
+              <w:rPr>
+                <w:rFonts w:ascii="Times New Roman" w:hAnsi="Times New Roman"/>
+                <w:sz w:val="24"/>
+                <w:szCs w:val="24"/>
+              </w:rPr>
+            </w:pPr>
+          </w:p>
+        </w:tc>
+        <w:tc>
+          <w:tcPr>
+            <w:tcW w:w="1440" w:type="dxa"/>
+            <w:tcBorders>
+              <w:top w:val="nil"/>
+              <w:left w:val="nil"/>
+              <w:bottom w:val="nil"/>
+              <w:right w:val="nil"/>
+            </w:tcBorders>
+          </w:tcPr>
+          <w:p>
+            <w:pPr>
+              <w:widowControl w:val="0"/>
+              <w:autoSpaceDE w:val="0"/>
+              <w:autoSpaceDN w:val="0"/>
+              <w:adjustRightInd w:val="0"/>
+              <w:spacing w:line="240" w:lineRule="auto"/>
+              <w:jc w:val="center"/>
+              <w:rPr>
+                <w:rFonts w:ascii="Times New Roman" w:hAnsi="Times New Roman"/>
+                <w:sz w:val="24"/>
+                <w:szCs w:val="24"/>
+              </w:rPr>
+            </w:pPr>
+            <w:r>
+              <w:rPr>
+                <w:rFonts w:ascii="Times New Roman" w:hAnsi="Times New Roman"/>
+                <w:sz w:val="24"/>
+                <w:szCs w:val="24"/>
+              </w:rPr>
+              <w:t>YES</w:t>
+            </w:r>
+          </w:p>
+        </w:tc>
+      </w:tr>
+      <w:tr>
+        <w:tblPrEx>
+          <w:tblBorders>
+            <w:bottom w:val="single" w:sz="6" w:space="0" w:color="auto"/>
+          </w:tblBorders>
+          <w:tblCellMar>
+            <w:top w:w="0" w:type="dxa"/>
+            <w:bottom w:w="0" w:type="dxa"/>
+          </w:tblCellMar>
+        </w:tblPrEx>
+        <w:trPr>
+          <w:jc w:val="center"/>
+        </w:trPr>
+        <w:tc>
+          <w:tcPr>
+            <w:tcW w:w="2955" w:type="dxa"/>
+            <w:tcBorders>
+              <w:top w:val="nil"/>
+              <w:left w:val="nil"/>
+              <w:bottom w:val="single" w:sz="6" w:space="0" w:color="auto"/>
+              <w:right w:val="nil"/>
+            </w:tcBorders>
+          </w:tcPr>
+          <w:p>
+            <w:pPr>
+              <w:widowControl w:val="0"/>
+              <w:autoSpaceDE w:val="0"/>
+              <w:autoSpaceDN w:val="0"/>
+              <w:adjustRightInd w:val="0"/>
+              <w:spacing w:line="240" w:lineRule="auto"/>
+              <w:rPr>
+                <w:rFonts w:ascii="Times New Roman" w:hAnsi="Times New Roman"/>
+                <w:sz w:val="24"/>
+                <w:szCs w:val="24"/>
+              </w:rPr>
+            </w:pPr>
+            <w:proofErr w:type="spellStart"/>
+            <w:r>
+              <w:rPr>
+                <w:rFonts w:ascii="Times New Roman" w:hAnsi="Times New Roman"/>
+                <w:sz w:val="24"/>
+                <w:szCs w:val="24"/>
+              </w:rPr>
+              <w:t>EF_Clave_escuela</w:t>
+            </w:r>
+            <w:proofErr w:type="spellEnd"/>
+          </w:p>
+        </w:tc>
+        <w:tc>
+          <w:tcPr>
+            <w:tcW w:w="1440" w:type="dxa"/>
+            <w:tcBorders>
+              <w:top w:val="nil"/>
+              <w:left w:val="nil"/>
+              <w:bottom w:val="single" w:sz="6" w:space="0" w:color="auto"/>
+              <w:right w:val="nil"/>
+            </w:tcBorders>
+          </w:tcPr>
+          <w:p>
+            <w:pPr>
+              <w:widowControl w:val="0"/>
+              <w:autoSpaceDE w:val="0"/>
+              <w:autoSpaceDN w:val="0"/>
+              <w:adjustRightInd w:val="0"/>
+              <w:spacing w:line="240" w:lineRule="auto"/>
+              <w:jc w:val="center"/>
+              <w:rPr>
+                <w:rFonts w:ascii="Times New Roman" w:hAnsi="Times New Roman"/>
+                <w:sz w:val="24"/>
+                <w:szCs w:val="24"/>
+              </w:rPr>
+            </w:pPr>
+          </w:p>
+        </w:tc>
+        <w:tc>
+          <w:tcPr>
+            <w:tcW w:w="1440" w:type="dxa"/>
+            <w:tcBorders>
+              <w:top w:val="nil"/>
+              <w:left w:val="nil"/>
+              <w:bottom w:val="single" w:sz="6" w:space="0" w:color="auto"/>
+              <w:right w:val="nil"/>
+            </w:tcBorders>
+          </w:tcPr>
+          <w:p>
+            <w:pPr>
+              <w:widowControl w:val="0"/>
+              <w:autoSpaceDE w:val="0"/>
+              <w:autoSpaceDN w:val="0"/>
+              <w:adjustRightInd w:val="0"/>
+              <w:spacing w:line="240" w:lineRule="auto"/>
+              <w:jc w:val="center"/>
+              <w:rPr>
+                <w:rFonts w:ascii="Times New Roman" w:hAnsi="Times New Roman"/>
+                <w:sz w:val="24"/>
+                <w:szCs w:val="24"/>
+              </w:rPr>
+            </w:pPr>
+          </w:p>
+        </w:tc>
+        <w:tc>
+          <w:tcPr>
+            <w:tcW w:w="1584" w:type="dxa"/>
+            <w:tcBorders>
+              <w:top w:val="nil"/>
+              <w:left w:val="nil"/>
+              <w:bottom w:val="single" w:sz="6" w:space="0" w:color="auto"/>
+              <w:right w:val="nil"/>
+            </w:tcBorders>
+          </w:tcPr>
+          <w:p>
+            <w:pPr>
+              <w:widowControl w:val="0"/>
+              <w:autoSpaceDE w:val="0"/>
+              <w:autoSpaceDN w:val="0"/>
+              <w:adjustRightInd w:val="0"/>
+              <w:spacing w:line="240" w:lineRule="auto"/>
+              <w:jc w:val="center"/>
+              <w:rPr>
+                <w:rFonts w:ascii="Times New Roman" w:hAnsi="Times New Roman"/>
+                <w:sz w:val="24"/>
+                <w:szCs w:val="24"/>
+              </w:rPr>
+            </w:pPr>
+            <w:r>
+              <w:rPr>
+                <w:rFonts w:ascii="Times New Roman" w:hAnsi="Times New Roman"/>
+                <w:sz w:val="24"/>
+                <w:szCs w:val="24"/>
+              </w:rPr>
+              <w:t>YES</w:t>
+            </w:r>
+          </w:p>
+        </w:tc>
+        <w:tc>
+          <w:tcPr>
+            <w:tcW w:w="1440" w:type="dxa"/>
+            <w:tcBorders>
+              <w:top w:val="nil"/>
+              <w:left w:val="nil"/>
+              <w:bottom w:val="single" w:sz="6" w:space="0" w:color="auto"/>
+              <w:right w:val="nil"/>
+            </w:tcBorders>
+          </w:tcPr>
+          <w:p>
+            <w:pPr>
+              <w:widowControl w:val="0"/>
+              <w:autoSpaceDE w:val="0"/>
+              <w:autoSpaceDN w:val="0"/>
+              <w:adjustRightInd w:val="0"/>
+              <w:spacing w:line="240" w:lineRule="auto"/>
+              <w:jc w:val="center"/>
+              <w:rPr>
+                <w:rFonts w:ascii="Times New Roman" w:hAnsi="Times New Roman"/>
+                <w:sz w:val="24"/>
+                <w:szCs w:val="24"/>
+              </w:rPr>
+            </w:pPr>
+          </w:p>
+        </w:tc>
+      </w:tr>
+    </w:tbl>
+    <w:p>
+      <w:pPr>
+        <w:pStyle w:val="Default"/>
+        <w:jc w:val="both"/>
+        <w:rPr>
+          <w:b/>
+          <w:bCs/>
+          <w:sz w:val="23"/>
+          <w:szCs w:val="23"/>
+        </w:rPr>
+      </w:pPr>
+    </w:p>
+    <w:p>
+      <w:pPr>
+        <w:pStyle w:val="Default"/>
+        <w:jc w:val="both"/>
+        <w:rPr>
+          <w:b/>
+          <w:bCs/>
+          <w:sz w:val="23"/>
+          <w:szCs w:val="23"/>
+        </w:rPr>
+      </w:pPr>
     </w:p>
     <w:p>
       <w:pPr>
@@ -2076,6 +5236,7 @@
           <w:sz w:val="23"/>
           <w:szCs w:val="23"/>
         </w:rPr>
+        <w:lastRenderedPageBreak/>
         <w:t xml:space="preserve">6. Dados los resultados de la especificación que escogieron en el anterior punto: a) Interpreten el coeficiente estimado. </w:t>
       </w:r>
     </w:p>

</xml_diff>